<commit_message>
Update KFS and Agreement
</commit_message>
<xml_diff>
--- a/docx-template/Addendum_Agreement_29_Jan_2026.docx
+++ b/docx-template/Addendum_Agreement_29_Jan_2026.docx
@@ -645,7 +645,7 @@
         <w:rPr>
           <w:rtl w:val="0"/>
         </w:rPr>
-        <w:t xml:space="preserve"> {{kfsData.terms.creditLimit.inNumber}}/- (Indian Rupees {{kfsData.terms.creditLimit.inWords})}</w:t>
+        <w:t xml:space="preserve"> {{kfsData.terms.creditLimit.inNumber}}/- (Indian Rupees {{kfsData.terms.creditLimit.inWords}})</w:t>
       </w:r>
       <w:r>
         <w:rPr>
@@ -7241,7 +7241,7 @@
             </w:pPr>
             <w:sdt>
               <w:sdtPr>
-                <w:id w:val="2032156091"/>
+                <w:id w:val="-809951546"/>
                 <w:tag w:val="goog_rdk_0"/>
               </w:sdtPr>
               <w:sdtContent>
@@ -15919,6 +15919,1314 @@
               <w:rPr>
                 <w:rtl w:val="0"/>
               </w:rPr>
+              <w:t xml:space="preserve">31</w:t>
+            </w:r>
+          </w:p>
+        </w:tc>
+        <w:tc>
+          <w:tcPr>
+            <w:tcBorders>
+              <w:top w:color="000000" w:space="0" w:sz="5" w:val="single"/>
+              <w:left w:color="000000" w:space="0" w:sz="8" w:val="single"/>
+              <w:bottom w:color="000000" w:space="0" w:sz="5" w:val="single"/>
+              <w:right w:color="000000" w:space="0" w:sz="5" w:val="single"/>
+            </w:tcBorders>
+            <w:tcMar>
+              <w:top w:w="40.0" w:type="dxa"/>
+              <w:left w:w="40.0" w:type="dxa"/>
+              <w:bottom w:w="40.0" w:type="dxa"/>
+              <w:right w:w="40.0" w:type="dxa"/>
+            </w:tcMar>
+          </w:tcPr>
+          <w:p>
+            <w:pPr>
+              <w:widowControl w:val="0"/>
+              <w:spacing w:after="0" w:line="276" w:lineRule="auto"/>
+              <w:jc w:val="left"/>
+              <w:rPr/>
+            </w:pPr>
+            <w:r>
+              <w:rPr>
+                <w:rtl w:val="0"/>
+              </w:rPr>
+              <w:t xml:space="preserve">{{installmentSchedule[30].formattedRepaymentDate}}</w:t>
+            </w:r>
+          </w:p>
+        </w:tc>
+        <w:tc>
+          <w:tcPr>
+            <w:tcBorders>
+              <w:top w:color="000000" w:space="0" w:sz="5" w:val="single"/>
+              <w:left w:color="000000" w:space="0" w:sz="5" w:val="single"/>
+              <w:bottom w:color="000000" w:space="0" w:sz="5" w:val="single"/>
+              <w:right w:color="000000" w:space="0" w:sz="5" w:val="single"/>
+            </w:tcBorders>
+            <w:tcMar>
+              <w:top w:w="40.0" w:type="dxa"/>
+              <w:left w:w="40.0" w:type="dxa"/>
+              <w:bottom w:w="40.0" w:type="dxa"/>
+              <w:right w:w="40.0" w:type="dxa"/>
+            </w:tcMar>
+          </w:tcPr>
+          <w:p>
+            <w:pPr>
+              <w:widowControl w:val="0"/>
+              <w:spacing w:after="0" w:line="276" w:lineRule="auto"/>
+              <w:jc w:val="left"/>
+              <w:rPr/>
+            </w:pPr>
+            <w:r>
+              <w:rPr>
+                <w:rtl w:val="0"/>
+              </w:rPr>
+              <w:t xml:space="preserve">₹{{kfsData.installmentDetails.installmentSchedule[0].outstandingPrincipal}}</w:t>
+            </w:r>
+          </w:p>
+        </w:tc>
+        <w:tc>
+          <w:tcPr>
+            <w:tcBorders>
+              <w:top w:color="000000" w:space="0" w:sz="5" w:val="single"/>
+              <w:left w:color="000000" w:space="0" w:sz="5" w:val="single"/>
+              <w:bottom w:color="000000" w:space="0" w:sz="5" w:val="single"/>
+              <w:right w:color="000000" w:space="0" w:sz="5" w:val="single"/>
+            </w:tcBorders>
+            <w:tcMar>
+              <w:top w:w="40.0" w:type="dxa"/>
+              <w:left w:w="40.0" w:type="dxa"/>
+              <w:bottom w:w="40.0" w:type="dxa"/>
+              <w:right w:w="40.0" w:type="dxa"/>
+            </w:tcMar>
+          </w:tcPr>
+          <w:p>
+            <w:pPr>
+              <w:widowControl w:val="0"/>
+              <w:spacing w:after="0" w:line="276" w:lineRule="auto"/>
+              <w:jc w:val="left"/>
+              <w:rPr/>
+            </w:pPr>
+            <w:r>
+              <w:rPr>
+                <w:rtl w:val="0"/>
+              </w:rPr>
+              <w:t xml:space="preserve">₹{{kfsData.installmentDetails.installmentSchedule[30].installmentAmount}}</w:t>
+            </w:r>
+          </w:p>
+        </w:tc>
+        <w:tc>
+          <w:tcPr>
+            <w:tcBorders>
+              <w:top w:color="000000" w:space="0" w:sz="5" w:val="single"/>
+              <w:left w:color="000000" w:space="0" w:sz="5" w:val="single"/>
+              <w:bottom w:color="000000" w:space="0" w:sz="5" w:val="single"/>
+              <w:right w:color="000000" w:space="0" w:sz="5" w:val="single"/>
+            </w:tcBorders>
+            <w:tcMar>
+              <w:top w:w="40.0" w:type="dxa"/>
+              <w:left w:w="40.0" w:type="dxa"/>
+              <w:bottom w:w="40.0" w:type="dxa"/>
+              <w:right w:w="40.0" w:type="dxa"/>
+            </w:tcMar>
+          </w:tcPr>
+          <w:p>
+            <w:pPr>
+              <w:widowControl w:val="0"/>
+              <w:spacing w:after="0" w:line="276" w:lineRule="auto"/>
+              <w:jc w:val="left"/>
+              <w:rPr/>
+            </w:pPr>
+            <w:r>
+              <w:rPr>
+                <w:rtl w:val="0"/>
+              </w:rPr>
+              <w:t xml:space="preserve">₹{{kfsData.installmentDetails.installmentSchedule[30].principalPaid}}</w:t>
+            </w:r>
+          </w:p>
+        </w:tc>
+        <w:tc>
+          <w:tcPr>
+            <w:tcBorders>
+              <w:top w:color="000000" w:space="0" w:sz="5" w:val="single"/>
+              <w:left w:color="000000" w:space="0" w:sz="5" w:val="single"/>
+              <w:bottom w:color="000000" w:space="0" w:sz="5" w:val="single"/>
+              <w:right w:color="000000" w:space="0" w:sz="5" w:val="single"/>
+            </w:tcBorders>
+            <w:tcMar>
+              <w:top w:w="40.0" w:type="dxa"/>
+              <w:left w:w="40.0" w:type="dxa"/>
+              <w:bottom w:w="40.0" w:type="dxa"/>
+              <w:right w:w="40.0" w:type="dxa"/>
+            </w:tcMar>
+          </w:tcPr>
+          <w:p>
+            <w:pPr>
+              <w:widowControl w:val="0"/>
+              <w:spacing w:after="0" w:line="276" w:lineRule="auto"/>
+              <w:jc w:val="left"/>
+              <w:rPr/>
+            </w:pPr>
+            <w:r>
+              <w:rPr>
+                <w:rtl w:val="0"/>
+              </w:rPr>
+              <w:t xml:space="preserve">₹{{kfsData.installmentDetails.installmentSchedule[30].interestPaid}}</w:t>
+            </w:r>
+          </w:p>
+        </w:tc>
+        <w:tc>
+          <w:tcPr>
+            <w:tcBorders>
+              <w:top w:color="000000" w:space="0" w:sz="5" w:val="single"/>
+              <w:left w:color="000000" w:space="0" w:sz="5" w:val="single"/>
+              <w:bottom w:color="000000" w:space="0" w:sz="5" w:val="single"/>
+              <w:right w:color="000000" w:space="0" w:sz="5" w:val="single"/>
+            </w:tcBorders>
+            <w:tcMar>
+              <w:top w:w="40.0" w:type="dxa"/>
+              <w:left w:w="40.0" w:type="dxa"/>
+              <w:bottom w:w="40.0" w:type="dxa"/>
+              <w:right w:w="40.0" w:type="dxa"/>
+            </w:tcMar>
+          </w:tcPr>
+          <w:p>
+            <w:pPr>
+              <w:widowControl w:val="0"/>
+              <w:spacing w:after="0" w:line="276" w:lineRule="auto"/>
+              <w:jc w:val="left"/>
+              <w:rPr/>
+            </w:pPr>
+            <w:r>
+              <w:rPr>
+                <w:rtl w:val="0"/>
+              </w:rPr>
+              <w:t xml:space="preserve">₹{{kfsData.installmentDetails.installmentSchedule[30].closingPrincipal}}</w:t>
+            </w:r>
+          </w:p>
+        </w:tc>
+      </w:tr>
+      <w:tr>
+        <w:trPr>
+          <w:cantSplit w:val="0"/>
+          <w:trHeight w:val="315" w:hRule="atLeast"/>
+          <w:tblHeader w:val="0"/>
+        </w:trPr>
+        <w:tc>
+          <w:tcPr>
+            <w:tcBorders>
+              <w:top w:color="000000" w:space="0" w:sz="8" w:val="single"/>
+              <w:left w:color="000000" w:space="0" w:sz="8" w:val="single"/>
+              <w:bottom w:color="000000" w:space="0" w:sz="8" w:val="single"/>
+              <w:right w:color="000000" w:space="0" w:sz="8" w:val="single"/>
+            </w:tcBorders>
+            <w:shd w:fill="ffffff" w:val="clear"/>
+            <w:tcMar>
+              <w:top w:w="40.0" w:type="dxa"/>
+              <w:left w:w="40.0" w:type="dxa"/>
+              <w:bottom w:w="40.0" w:type="dxa"/>
+              <w:right w:w="40.0" w:type="dxa"/>
+            </w:tcMar>
+          </w:tcPr>
+          <w:p>
+            <w:pPr>
+              <w:widowControl w:val="0"/>
+              <w:spacing w:after="0" w:line="276" w:lineRule="auto"/>
+              <w:jc w:val="left"/>
+              <w:rPr/>
+            </w:pPr>
+            <w:r>
+              <w:rPr>
+                <w:rtl w:val="0"/>
+              </w:rPr>
+              <w:t xml:space="preserve">32</w:t>
+            </w:r>
+          </w:p>
+        </w:tc>
+        <w:tc>
+          <w:tcPr>
+            <w:tcBorders>
+              <w:top w:color="000000" w:space="0" w:sz="5" w:val="single"/>
+              <w:left w:color="000000" w:space="0" w:sz="8" w:val="single"/>
+              <w:bottom w:color="000000" w:space="0" w:sz="5" w:val="single"/>
+              <w:right w:color="000000" w:space="0" w:sz="5" w:val="single"/>
+            </w:tcBorders>
+            <w:tcMar>
+              <w:top w:w="40.0" w:type="dxa"/>
+              <w:left w:w="40.0" w:type="dxa"/>
+              <w:bottom w:w="40.0" w:type="dxa"/>
+              <w:right w:w="40.0" w:type="dxa"/>
+            </w:tcMar>
+          </w:tcPr>
+          <w:p>
+            <w:pPr>
+              <w:widowControl w:val="0"/>
+              <w:spacing w:after="0" w:line="276" w:lineRule="auto"/>
+              <w:jc w:val="left"/>
+              <w:rPr/>
+            </w:pPr>
+            <w:r>
+              <w:rPr>
+                <w:rtl w:val="0"/>
+              </w:rPr>
+              <w:t xml:space="preserve">{{installmentSchedule[31].formattedRepaymentDate}}</w:t>
+            </w:r>
+          </w:p>
+        </w:tc>
+        <w:tc>
+          <w:tcPr>
+            <w:tcBorders>
+              <w:top w:color="000000" w:space="0" w:sz="5" w:val="single"/>
+              <w:left w:color="000000" w:space="0" w:sz="5" w:val="single"/>
+              <w:bottom w:color="000000" w:space="0" w:sz="5" w:val="single"/>
+              <w:right w:color="000000" w:space="0" w:sz="5" w:val="single"/>
+            </w:tcBorders>
+            <w:tcMar>
+              <w:top w:w="40.0" w:type="dxa"/>
+              <w:left w:w="40.0" w:type="dxa"/>
+              <w:bottom w:w="40.0" w:type="dxa"/>
+              <w:right w:w="40.0" w:type="dxa"/>
+            </w:tcMar>
+          </w:tcPr>
+          <w:p>
+            <w:pPr>
+              <w:widowControl w:val="0"/>
+              <w:spacing w:after="0" w:line="276" w:lineRule="auto"/>
+              <w:jc w:val="left"/>
+              <w:rPr/>
+            </w:pPr>
+            <w:r>
+              <w:rPr>
+                <w:rtl w:val="0"/>
+              </w:rPr>
+              <w:t xml:space="preserve">₹{{kfsData.installmentDetails.installmentSchedule[0].outstandingPrincipal}}</w:t>
+            </w:r>
+          </w:p>
+        </w:tc>
+        <w:tc>
+          <w:tcPr>
+            <w:tcBorders>
+              <w:top w:color="000000" w:space="0" w:sz="5" w:val="single"/>
+              <w:left w:color="000000" w:space="0" w:sz="5" w:val="single"/>
+              <w:bottom w:color="000000" w:space="0" w:sz="5" w:val="single"/>
+              <w:right w:color="000000" w:space="0" w:sz="5" w:val="single"/>
+            </w:tcBorders>
+            <w:tcMar>
+              <w:top w:w="40.0" w:type="dxa"/>
+              <w:left w:w="40.0" w:type="dxa"/>
+              <w:bottom w:w="40.0" w:type="dxa"/>
+              <w:right w:w="40.0" w:type="dxa"/>
+            </w:tcMar>
+          </w:tcPr>
+          <w:p>
+            <w:pPr>
+              <w:widowControl w:val="0"/>
+              <w:spacing w:after="0" w:line="276" w:lineRule="auto"/>
+              <w:jc w:val="left"/>
+              <w:rPr/>
+            </w:pPr>
+            <w:r>
+              <w:rPr>
+                <w:rtl w:val="0"/>
+              </w:rPr>
+              <w:t xml:space="preserve">₹{{kfsData.installmentDetails.installmentSchedule[31].installmentAmount}}</w:t>
+            </w:r>
+          </w:p>
+        </w:tc>
+        <w:tc>
+          <w:tcPr>
+            <w:tcBorders>
+              <w:top w:color="000000" w:space="0" w:sz="5" w:val="single"/>
+              <w:left w:color="000000" w:space="0" w:sz="5" w:val="single"/>
+              <w:bottom w:color="000000" w:space="0" w:sz="5" w:val="single"/>
+              <w:right w:color="000000" w:space="0" w:sz="5" w:val="single"/>
+            </w:tcBorders>
+            <w:tcMar>
+              <w:top w:w="40.0" w:type="dxa"/>
+              <w:left w:w="40.0" w:type="dxa"/>
+              <w:bottom w:w="40.0" w:type="dxa"/>
+              <w:right w:w="40.0" w:type="dxa"/>
+            </w:tcMar>
+          </w:tcPr>
+          <w:p>
+            <w:pPr>
+              <w:widowControl w:val="0"/>
+              <w:spacing w:after="0" w:line="276" w:lineRule="auto"/>
+              <w:jc w:val="left"/>
+              <w:rPr/>
+            </w:pPr>
+            <w:r>
+              <w:rPr>
+                <w:rtl w:val="0"/>
+              </w:rPr>
+              <w:t xml:space="preserve">₹{{kfsData.installmentDetails.installmentSchedule[31].principalPaid}}</w:t>
+            </w:r>
+          </w:p>
+        </w:tc>
+        <w:tc>
+          <w:tcPr>
+            <w:tcBorders>
+              <w:top w:color="000000" w:space="0" w:sz="5" w:val="single"/>
+              <w:left w:color="000000" w:space="0" w:sz="5" w:val="single"/>
+              <w:bottom w:color="000000" w:space="0" w:sz="5" w:val="single"/>
+              <w:right w:color="000000" w:space="0" w:sz="5" w:val="single"/>
+            </w:tcBorders>
+            <w:tcMar>
+              <w:top w:w="40.0" w:type="dxa"/>
+              <w:left w:w="40.0" w:type="dxa"/>
+              <w:bottom w:w="40.0" w:type="dxa"/>
+              <w:right w:w="40.0" w:type="dxa"/>
+            </w:tcMar>
+          </w:tcPr>
+          <w:p>
+            <w:pPr>
+              <w:widowControl w:val="0"/>
+              <w:spacing w:after="0" w:line="276" w:lineRule="auto"/>
+              <w:jc w:val="left"/>
+              <w:rPr/>
+            </w:pPr>
+            <w:r>
+              <w:rPr>
+                <w:rtl w:val="0"/>
+              </w:rPr>
+              <w:t xml:space="preserve">₹{{kfsData.installmentDetails.installmentSchedule[31].interestPaid}}</w:t>
+            </w:r>
+          </w:p>
+        </w:tc>
+        <w:tc>
+          <w:tcPr>
+            <w:tcBorders>
+              <w:top w:color="000000" w:space="0" w:sz="5" w:val="single"/>
+              <w:left w:color="000000" w:space="0" w:sz="5" w:val="single"/>
+              <w:bottom w:color="000000" w:space="0" w:sz="5" w:val="single"/>
+              <w:right w:color="000000" w:space="0" w:sz="5" w:val="single"/>
+            </w:tcBorders>
+            <w:tcMar>
+              <w:top w:w="40.0" w:type="dxa"/>
+              <w:left w:w="40.0" w:type="dxa"/>
+              <w:bottom w:w="40.0" w:type="dxa"/>
+              <w:right w:w="40.0" w:type="dxa"/>
+            </w:tcMar>
+          </w:tcPr>
+          <w:p>
+            <w:pPr>
+              <w:widowControl w:val="0"/>
+              <w:spacing w:after="0" w:line="276" w:lineRule="auto"/>
+              <w:jc w:val="left"/>
+              <w:rPr/>
+            </w:pPr>
+            <w:r>
+              <w:rPr>
+                <w:rtl w:val="0"/>
+              </w:rPr>
+              <w:t xml:space="preserve">₹{{kfsData.installmentDetails.installmentSchedule[31].closingPrincipal}}</w:t>
+            </w:r>
+          </w:p>
+        </w:tc>
+      </w:tr>
+      <w:tr>
+        <w:trPr>
+          <w:cantSplit w:val="0"/>
+          <w:trHeight w:val="315" w:hRule="atLeast"/>
+          <w:tblHeader w:val="0"/>
+        </w:trPr>
+        <w:tc>
+          <w:tcPr>
+            <w:tcBorders>
+              <w:top w:color="000000" w:space="0" w:sz="8" w:val="single"/>
+              <w:left w:color="000000" w:space="0" w:sz="8" w:val="single"/>
+              <w:bottom w:color="000000" w:space="0" w:sz="8" w:val="single"/>
+              <w:right w:color="000000" w:space="0" w:sz="8" w:val="single"/>
+            </w:tcBorders>
+            <w:shd w:fill="ffffff" w:val="clear"/>
+            <w:tcMar>
+              <w:top w:w="40.0" w:type="dxa"/>
+              <w:left w:w="40.0" w:type="dxa"/>
+              <w:bottom w:w="40.0" w:type="dxa"/>
+              <w:right w:w="40.0" w:type="dxa"/>
+            </w:tcMar>
+          </w:tcPr>
+          <w:p>
+            <w:pPr>
+              <w:widowControl w:val="0"/>
+              <w:spacing w:after="0" w:line="276" w:lineRule="auto"/>
+              <w:jc w:val="left"/>
+              <w:rPr/>
+            </w:pPr>
+            <w:r>
+              <w:rPr>
+                <w:rtl w:val="0"/>
+              </w:rPr>
+              <w:t xml:space="preserve">343</w:t>
+            </w:r>
+          </w:p>
+        </w:tc>
+        <w:tc>
+          <w:tcPr>
+            <w:tcBorders>
+              <w:top w:color="000000" w:space="0" w:sz="5" w:val="single"/>
+              <w:left w:color="000000" w:space="0" w:sz="8" w:val="single"/>
+              <w:bottom w:color="000000" w:space="0" w:sz="5" w:val="single"/>
+              <w:right w:color="000000" w:space="0" w:sz="5" w:val="single"/>
+            </w:tcBorders>
+            <w:tcMar>
+              <w:top w:w="40.0" w:type="dxa"/>
+              <w:left w:w="40.0" w:type="dxa"/>
+              <w:bottom w:w="40.0" w:type="dxa"/>
+              <w:right w:w="40.0" w:type="dxa"/>
+            </w:tcMar>
+          </w:tcPr>
+          <w:p>
+            <w:pPr>
+              <w:widowControl w:val="0"/>
+              <w:spacing w:after="0" w:line="276" w:lineRule="auto"/>
+              <w:jc w:val="left"/>
+              <w:rPr/>
+            </w:pPr>
+            <w:r>
+              <w:rPr>
+                <w:rtl w:val="0"/>
+              </w:rPr>
+              <w:t xml:space="preserve">{{installmentSchedule[32].formattedRepaymentDate}}</w:t>
+            </w:r>
+          </w:p>
+        </w:tc>
+        <w:tc>
+          <w:tcPr>
+            <w:tcBorders>
+              <w:top w:color="000000" w:space="0" w:sz="5" w:val="single"/>
+              <w:left w:color="000000" w:space="0" w:sz="5" w:val="single"/>
+              <w:bottom w:color="000000" w:space="0" w:sz="5" w:val="single"/>
+              <w:right w:color="000000" w:space="0" w:sz="5" w:val="single"/>
+            </w:tcBorders>
+            <w:tcMar>
+              <w:top w:w="40.0" w:type="dxa"/>
+              <w:left w:w="40.0" w:type="dxa"/>
+              <w:bottom w:w="40.0" w:type="dxa"/>
+              <w:right w:w="40.0" w:type="dxa"/>
+            </w:tcMar>
+          </w:tcPr>
+          <w:p>
+            <w:pPr>
+              <w:widowControl w:val="0"/>
+              <w:spacing w:after="0" w:line="276" w:lineRule="auto"/>
+              <w:jc w:val="left"/>
+              <w:rPr/>
+            </w:pPr>
+            <w:r>
+              <w:rPr>
+                <w:rtl w:val="0"/>
+              </w:rPr>
+              <w:t xml:space="preserve">₹{{kfsData.installmentDetails.installmentSchedule[0].outstandingPrincipal}}</w:t>
+            </w:r>
+          </w:p>
+        </w:tc>
+        <w:tc>
+          <w:tcPr>
+            <w:tcBorders>
+              <w:top w:color="000000" w:space="0" w:sz="5" w:val="single"/>
+              <w:left w:color="000000" w:space="0" w:sz="5" w:val="single"/>
+              <w:bottom w:color="000000" w:space="0" w:sz="5" w:val="single"/>
+              <w:right w:color="000000" w:space="0" w:sz="5" w:val="single"/>
+            </w:tcBorders>
+            <w:tcMar>
+              <w:top w:w="40.0" w:type="dxa"/>
+              <w:left w:w="40.0" w:type="dxa"/>
+              <w:bottom w:w="40.0" w:type="dxa"/>
+              <w:right w:w="40.0" w:type="dxa"/>
+            </w:tcMar>
+          </w:tcPr>
+          <w:p>
+            <w:pPr>
+              <w:widowControl w:val="0"/>
+              <w:spacing w:after="0" w:line="276" w:lineRule="auto"/>
+              <w:jc w:val="left"/>
+              <w:rPr/>
+            </w:pPr>
+            <w:r>
+              <w:rPr>
+                <w:rtl w:val="0"/>
+              </w:rPr>
+              <w:t xml:space="preserve">₹{{kfsData.installmentDetails.installmentSchedule[32].installmentAmount}}</w:t>
+            </w:r>
+          </w:p>
+        </w:tc>
+        <w:tc>
+          <w:tcPr>
+            <w:tcBorders>
+              <w:top w:color="000000" w:space="0" w:sz="5" w:val="single"/>
+              <w:left w:color="000000" w:space="0" w:sz="5" w:val="single"/>
+              <w:bottom w:color="000000" w:space="0" w:sz="5" w:val="single"/>
+              <w:right w:color="000000" w:space="0" w:sz="5" w:val="single"/>
+            </w:tcBorders>
+            <w:tcMar>
+              <w:top w:w="40.0" w:type="dxa"/>
+              <w:left w:w="40.0" w:type="dxa"/>
+              <w:bottom w:w="40.0" w:type="dxa"/>
+              <w:right w:w="40.0" w:type="dxa"/>
+            </w:tcMar>
+          </w:tcPr>
+          <w:p>
+            <w:pPr>
+              <w:widowControl w:val="0"/>
+              <w:spacing w:after="0" w:line="276" w:lineRule="auto"/>
+              <w:jc w:val="left"/>
+              <w:rPr/>
+            </w:pPr>
+            <w:r>
+              <w:rPr>
+                <w:rtl w:val="0"/>
+              </w:rPr>
+              <w:t xml:space="preserve">₹{{kfsData.installmentDetails.installmentSchedule[32].principalPaid}}</w:t>
+            </w:r>
+          </w:p>
+        </w:tc>
+        <w:tc>
+          <w:tcPr>
+            <w:tcBorders>
+              <w:top w:color="000000" w:space="0" w:sz="5" w:val="single"/>
+              <w:left w:color="000000" w:space="0" w:sz="5" w:val="single"/>
+              <w:bottom w:color="000000" w:space="0" w:sz="5" w:val="single"/>
+              <w:right w:color="000000" w:space="0" w:sz="5" w:val="single"/>
+            </w:tcBorders>
+            <w:tcMar>
+              <w:top w:w="40.0" w:type="dxa"/>
+              <w:left w:w="40.0" w:type="dxa"/>
+              <w:bottom w:w="40.0" w:type="dxa"/>
+              <w:right w:w="40.0" w:type="dxa"/>
+            </w:tcMar>
+          </w:tcPr>
+          <w:p>
+            <w:pPr>
+              <w:widowControl w:val="0"/>
+              <w:spacing w:after="0" w:line="276" w:lineRule="auto"/>
+              <w:jc w:val="left"/>
+              <w:rPr/>
+            </w:pPr>
+            <w:r>
+              <w:rPr>
+                <w:rtl w:val="0"/>
+              </w:rPr>
+              <w:t xml:space="preserve">₹{{kfsData.installmentDetails.installmentSchedule[32].interestPaid}}</w:t>
+            </w:r>
+          </w:p>
+        </w:tc>
+        <w:tc>
+          <w:tcPr>
+            <w:tcBorders>
+              <w:top w:color="000000" w:space="0" w:sz="5" w:val="single"/>
+              <w:left w:color="000000" w:space="0" w:sz="5" w:val="single"/>
+              <w:bottom w:color="000000" w:space="0" w:sz="5" w:val="single"/>
+              <w:right w:color="000000" w:space="0" w:sz="5" w:val="single"/>
+            </w:tcBorders>
+            <w:tcMar>
+              <w:top w:w="40.0" w:type="dxa"/>
+              <w:left w:w="40.0" w:type="dxa"/>
+              <w:bottom w:w="40.0" w:type="dxa"/>
+              <w:right w:w="40.0" w:type="dxa"/>
+            </w:tcMar>
+          </w:tcPr>
+          <w:p>
+            <w:pPr>
+              <w:widowControl w:val="0"/>
+              <w:spacing w:after="0" w:line="276" w:lineRule="auto"/>
+              <w:jc w:val="left"/>
+              <w:rPr/>
+            </w:pPr>
+            <w:r>
+              <w:rPr>
+                <w:rtl w:val="0"/>
+              </w:rPr>
+              <w:t xml:space="preserve">₹{{kfsData.installmentDetails.installmentSchedule[32].closingPrincipal}}</w:t>
+            </w:r>
+          </w:p>
+        </w:tc>
+      </w:tr>
+      <w:tr>
+        <w:trPr>
+          <w:cantSplit w:val="0"/>
+          <w:trHeight w:val="315" w:hRule="atLeast"/>
+          <w:tblHeader w:val="0"/>
+        </w:trPr>
+        <w:tc>
+          <w:tcPr>
+            <w:tcBorders>
+              <w:top w:color="000000" w:space="0" w:sz="8" w:val="single"/>
+              <w:left w:color="000000" w:space="0" w:sz="8" w:val="single"/>
+              <w:bottom w:color="000000" w:space="0" w:sz="8" w:val="single"/>
+              <w:right w:color="000000" w:space="0" w:sz="8" w:val="single"/>
+            </w:tcBorders>
+            <w:shd w:fill="ffffff" w:val="clear"/>
+            <w:tcMar>
+              <w:top w:w="40.0" w:type="dxa"/>
+              <w:left w:w="40.0" w:type="dxa"/>
+              <w:bottom w:w="40.0" w:type="dxa"/>
+              <w:right w:w="40.0" w:type="dxa"/>
+            </w:tcMar>
+          </w:tcPr>
+          <w:p>
+            <w:pPr>
+              <w:widowControl w:val="0"/>
+              <w:spacing w:after="0" w:line="276" w:lineRule="auto"/>
+              <w:jc w:val="left"/>
+              <w:rPr/>
+            </w:pPr>
+            <w:r>
+              <w:rPr>
+                <w:rtl w:val="0"/>
+              </w:rPr>
+              <w:t xml:space="preserve">34</w:t>
+            </w:r>
+          </w:p>
+        </w:tc>
+        <w:tc>
+          <w:tcPr>
+            <w:tcBorders>
+              <w:top w:color="000000" w:space="0" w:sz="5" w:val="single"/>
+              <w:left w:color="000000" w:space="0" w:sz="8" w:val="single"/>
+              <w:bottom w:color="000000" w:space="0" w:sz="5" w:val="single"/>
+              <w:right w:color="000000" w:space="0" w:sz="5" w:val="single"/>
+            </w:tcBorders>
+            <w:tcMar>
+              <w:top w:w="40.0" w:type="dxa"/>
+              <w:left w:w="40.0" w:type="dxa"/>
+              <w:bottom w:w="40.0" w:type="dxa"/>
+              <w:right w:w="40.0" w:type="dxa"/>
+            </w:tcMar>
+          </w:tcPr>
+          <w:p>
+            <w:pPr>
+              <w:widowControl w:val="0"/>
+              <w:spacing w:after="0" w:line="276" w:lineRule="auto"/>
+              <w:jc w:val="left"/>
+              <w:rPr/>
+            </w:pPr>
+            <w:r>
+              <w:rPr>
+                <w:rtl w:val="0"/>
+              </w:rPr>
+              <w:t xml:space="preserve">{{installmentSchedule[33].formattedRepaymentDate}}</w:t>
+            </w:r>
+          </w:p>
+        </w:tc>
+        <w:tc>
+          <w:tcPr>
+            <w:tcBorders>
+              <w:top w:color="000000" w:space="0" w:sz="5" w:val="single"/>
+              <w:left w:color="000000" w:space="0" w:sz="5" w:val="single"/>
+              <w:bottom w:color="000000" w:space="0" w:sz="5" w:val="single"/>
+              <w:right w:color="000000" w:space="0" w:sz="5" w:val="single"/>
+            </w:tcBorders>
+            <w:tcMar>
+              <w:top w:w="40.0" w:type="dxa"/>
+              <w:left w:w="40.0" w:type="dxa"/>
+              <w:bottom w:w="40.0" w:type="dxa"/>
+              <w:right w:w="40.0" w:type="dxa"/>
+            </w:tcMar>
+          </w:tcPr>
+          <w:p>
+            <w:pPr>
+              <w:widowControl w:val="0"/>
+              <w:spacing w:after="0" w:line="276" w:lineRule="auto"/>
+              <w:jc w:val="left"/>
+              <w:rPr/>
+            </w:pPr>
+            <w:r>
+              <w:rPr>
+                <w:rtl w:val="0"/>
+              </w:rPr>
+              <w:t xml:space="preserve">₹{{kfsData.installmentDetails.installmentSchedule[0].outstandingPrincipal}}</w:t>
+            </w:r>
+          </w:p>
+        </w:tc>
+        <w:tc>
+          <w:tcPr>
+            <w:tcBorders>
+              <w:top w:color="000000" w:space="0" w:sz="5" w:val="single"/>
+              <w:left w:color="000000" w:space="0" w:sz="5" w:val="single"/>
+              <w:bottom w:color="000000" w:space="0" w:sz="5" w:val="single"/>
+              <w:right w:color="000000" w:space="0" w:sz="5" w:val="single"/>
+            </w:tcBorders>
+            <w:tcMar>
+              <w:top w:w="40.0" w:type="dxa"/>
+              <w:left w:w="40.0" w:type="dxa"/>
+              <w:bottom w:w="40.0" w:type="dxa"/>
+              <w:right w:w="40.0" w:type="dxa"/>
+            </w:tcMar>
+          </w:tcPr>
+          <w:p>
+            <w:pPr>
+              <w:widowControl w:val="0"/>
+              <w:spacing w:after="0" w:line="276" w:lineRule="auto"/>
+              <w:jc w:val="left"/>
+              <w:rPr/>
+            </w:pPr>
+            <w:r>
+              <w:rPr>
+                <w:rtl w:val="0"/>
+              </w:rPr>
+              <w:t xml:space="preserve">₹{{kfsData.installmentDetails.installmentSchedule[33].installmentAmount}}</w:t>
+            </w:r>
+          </w:p>
+        </w:tc>
+        <w:tc>
+          <w:tcPr>
+            <w:tcBorders>
+              <w:top w:color="000000" w:space="0" w:sz="5" w:val="single"/>
+              <w:left w:color="000000" w:space="0" w:sz="5" w:val="single"/>
+              <w:bottom w:color="000000" w:space="0" w:sz="5" w:val="single"/>
+              <w:right w:color="000000" w:space="0" w:sz="5" w:val="single"/>
+            </w:tcBorders>
+            <w:tcMar>
+              <w:top w:w="40.0" w:type="dxa"/>
+              <w:left w:w="40.0" w:type="dxa"/>
+              <w:bottom w:w="40.0" w:type="dxa"/>
+              <w:right w:w="40.0" w:type="dxa"/>
+            </w:tcMar>
+          </w:tcPr>
+          <w:p>
+            <w:pPr>
+              <w:widowControl w:val="0"/>
+              <w:spacing w:after="0" w:line="276" w:lineRule="auto"/>
+              <w:jc w:val="left"/>
+              <w:rPr/>
+            </w:pPr>
+            <w:r>
+              <w:rPr>
+                <w:rtl w:val="0"/>
+              </w:rPr>
+              <w:t xml:space="preserve">₹{{kfsData.installmentDetails.installmentSchedule[33].principalPaid}}</w:t>
+            </w:r>
+          </w:p>
+        </w:tc>
+        <w:tc>
+          <w:tcPr>
+            <w:tcBorders>
+              <w:top w:color="000000" w:space="0" w:sz="5" w:val="single"/>
+              <w:left w:color="000000" w:space="0" w:sz="5" w:val="single"/>
+              <w:bottom w:color="000000" w:space="0" w:sz="5" w:val="single"/>
+              <w:right w:color="000000" w:space="0" w:sz="5" w:val="single"/>
+            </w:tcBorders>
+            <w:tcMar>
+              <w:top w:w="40.0" w:type="dxa"/>
+              <w:left w:w="40.0" w:type="dxa"/>
+              <w:bottom w:w="40.0" w:type="dxa"/>
+              <w:right w:w="40.0" w:type="dxa"/>
+            </w:tcMar>
+          </w:tcPr>
+          <w:p>
+            <w:pPr>
+              <w:widowControl w:val="0"/>
+              <w:spacing w:after="0" w:line="276" w:lineRule="auto"/>
+              <w:jc w:val="left"/>
+              <w:rPr/>
+            </w:pPr>
+            <w:r>
+              <w:rPr>
+                <w:rtl w:val="0"/>
+              </w:rPr>
+              <w:t xml:space="preserve">₹{{kfsData.installmentDetails.installmentSchedule[33].interestPaid}}</w:t>
+            </w:r>
+          </w:p>
+        </w:tc>
+        <w:tc>
+          <w:tcPr>
+            <w:tcBorders>
+              <w:top w:color="000000" w:space="0" w:sz="5" w:val="single"/>
+              <w:left w:color="000000" w:space="0" w:sz="5" w:val="single"/>
+              <w:bottom w:color="000000" w:space="0" w:sz="5" w:val="single"/>
+              <w:right w:color="000000" w:space="0" w:sz="5" w:val="single"/>
+            </w:tcBorders>
+            <w:tcMar>
+              <w:top w:w="40.0" w:type="dxa"/>
+              <w:left w:w="40.0" w:type="dxa"/>
+              <w:bottom w:w="40.0" w:type="dxa"/>
+              <w:right w:w="40.0" w:type="dxa"/>
+            </w:tcMar>
+          </w:tcPr>
+          <w:p>
+            <w:pPr>
+              <w:widowControl w:val="0"/>
+              <w:spacing w:after="0" w:line="276" w:lineRule="auto"/>
+              <w:jc w:val="left"/>
+              <w:rPr/>
+            </w:pPr>
+            <w:r>
+              <w:rPr>
+                <w:rtl w:val="0"/>
+              </w:rPr>
+              <w:t xml:space="preserve">₹{{kfsData.installmentDetails.installmentSchedule[33].closingPrincipal}}</w:t>
+            </w:r>
+          </w:p>
+        </w:tc>
+      </w:tr>
+      <w:tr>
+        <w:trPr>
+          <w:cantSplit w:val="0"/>
+          <w:trHeight w:val="315" w:hRule="atLeast"/>
+          <w:tblHeader w:val="0"/>
+        </w:trPr>
+        <w:tc>
+          <w:tcPr>
+            <w:tcBorders>
+              <w:top w:color="000000" w:space="0" w:sz="8" w:val="single"/>
+              <w:left w:color="000000" w:space="0" w:sz="8" w:val="single"/>
+              <w:bottom w:color="000000" w:space="0" w:sz="8" w:val="single"/>
+              <w:right w:color="000000" w:space="0" w:sz="8" w:val="single"/>
+            </w:tcBorders>
+            <w:shd w:fill="ffffff" w:val="clear"/>
+            <w:tcMar>
+              <w:top w:w="40.0" w:type="dxa"/>
+              <w:left w:w="40.0" w:type="dxa"/>
+              <w:bottom w:w="40.0" w:type="dxa"/>
+              <w:right w:w="40.0" w:type="dxa"/>
+            </w:tcMar>
+          </w:tcPr>
+          <w:p>
+            <w:pPr>
+              <w:widowControl w:val="0"/>
+              <w:spacing w:after="0" w:line="276" w:lineRule="auto"/>
+              <w:jc w:val="left"/>
+              <w:rPr/>
+            </w:pPr>
+            <w:r>
+              <w:rPr>
+                <w:rtl w:val="0"/>
+              </w:rPr>
+              <w:t xml:space="preserve">35</w:t>
+            </w:r>
+          </w:p>
+        </w:tc>
+        <w:tc>
+          <w:tcPr>
+            <w:tcBorders>
+              <w:top w:color="000000" w:space="0" w:sz="5" w:val="single"/>
+              <w:left w:color="000000" w:space="0" w:sz="8" w:val="single"/>
+              <w:bottom w:color="000000" w:space="0" w:sz="5" w:val="single"/>
+              <w:right w:color="000000" w:space="0" w:sz="5" w:val="single"/>
+            </w:tcBorders>
+            <w:tcMar>
+              <w:top w:w="40.0" w:type="dxa"/>
+              <w:left w:w="40.0" w:type="dxa"/>
+              <w:bottom w:w="40.0" w:type="dxa"/>
+              <w:right w:w="40.0" w:type="dxa"/>
+            </w:tcMar>
+          </w:tcPr>
+          <w:p>
+            <w:pPr>
+              <w:widowControl w:val="0"/>
+              <w:spacing w:after="0" w:line="276" w:lineRule="auto"/>
+              <w:jc w:val="left"/>
+              <w:rPr/>
+            </w:pPr>
+            <w:r>
+              <w:rPr>
+                <w:rtl w:val="0"/>
+              </w:rPr>
+              <w:t xml:space="preserve">{{installmentSchedule[34].formattedRepaymentDate}}</w:t>
+            </w:r>
+          </w:p>
+        </w:tc>
+        <w:tc>
+          <w:tcPr>
+            <w:tcBorders>
+              <w:top w:color="000000" w:space="0" w:sz="5" w:val="single"/>
+              <w:left w:color="000000" w:space="0" w:sz="5" w:val="single"/>
+              <w:bottom w:color="000000" w:space="0" w:sz="5" w:val="single"/>
+              <w:right w:color="000000" w:space="0" w:sz="5" w:val="single"/>
+            </w:tcBorders>
+            <w:tcMar>
+              <w:top w:w="40.0" w:type="dxa"/>
+              <w:left w:w="40.0" w:type="dxa"/>
+              <w:bottom w:w="40.0" w:type="dxa"/>
+              <w:right w:w="40.0" w:type="dxa"/>
+            </w:tcMar>
+          </w:tcPr>
+          <w:p>
+            <w:pPr>
+              <w:widowControl w:val="0"/>
+              <w:spacing w:after="0" w:line="276" w:lineRule="auto"/>
+              <w:jc w:val="left"/>
+              <w:rPr/>
+            </w:pPr>
+            <w:r>
+              <w:rPr>
+                <w:rtl w:val="0"/>
+              </w:rPr>
+              <w:t xml:space="preserve">₹{{kfsData.installmentDetails.installmentSchedule[0].outstandingPrincipal}}</w:t>
+            </w:r>
+          </w:p>
+        </w:tc>
+        <w:tc>
+          <w:tcPr>
+            <w:tcBorders>
+              <w:top w:color="000000" w:space="0" w:sz="5" w:val="single"/>
+              <w:left w:color="000000" w:space="0" w:sz="5" w:val="single"/>
+              <w:bottom w:color="000000" w:space="0" w:sz="5" w:val="single"/>
+              <w:right w:color="000000" w:space="0" w:sz="5" w:val="single"/>
+            </w:tcBorders>
+            <w:tcMar>
+              <w:top w:w="40.0" w:type="dxa"/>
+              <w:left w:w="40.0" w:type="dxa"/>
+              <w:bottom w:w="40.0" w:type="dxa"/>
+              <w:right w:w="40.0" w:type="dxa"/>
+            </w:tcMar>
+          </w:tcPr>
+          <w:p>
+            <w:pPr>
+              <w:widowControl w:val="0"/>
+              <w:spacing w:after="0" w:line="276" w:lineRule="auto"/>
+              <w:jc w:val="left"/>
+              <w:rPr/>
+            </w:pPr>
+            <w:r>
+              <w:rPr>
+                <w:rtl w:val="0"/>
+              </w:rPr>
+              <w:t xml:space="preserve">₹{{kfsData.installmentDetails.installmentSchedule[34].installmentAmount}}</w:t>
+            </w:r>
+          </w:p>
+        </w:tc>
+        <w:tc>
+          <w:tcPr>
+            <w:tcBorders>
+              <w:top w:color="000000" w:space="0" w:sz="5" w:val="single"/>
+              <w:left w:color="000000" w:space="0" w:sz="5" w:val="single"/>
+              <w:bottom w:color="000000" w:space="0" w:sz="5" w:val="single"/>
+              <w:right w:color="000000" w:space="0" w:sz="5" w:val="single"/>
+            </w:tcBorders>
+            <w:tcMar>
+              <w:top w:w="40.0" w:type="dxa"/>
+              <w:left w:w="40.0" w:type="dxa"/>
+              <w:bottom w:w="40.0" w:type="dxa"/>
+              <w:right w:w="40.0" w:type="dxa"/>
+            </w:tcMar>
+          </w:tcPr>
+          <w:p>
+            <w:pPr>
+              <w:widowControl w:val="0"/>
+              <w:spacing w:after="0" w:line="276" w:lineRule="auto"/>
+              <w:jc w:val="left"/>
+              <w:rPr/>
+            </w:pPr>
+            <w:r>
+              <w:rPr>
+                <w:rtl w:val="0"/>
+              </w:rPr>
+              <w:t xml:space="preserve">₹{{kfsData.installmentDetails.installmentSchedule[34].principalPaid}}</w:t>
+            </w:r>
+          </w:p>
+        </w:tc>
+        <w:tc>
+          <w:tcPr>
+            <w:tcBorders>
+              <w:top w:color="000000" w:space="0" w:sz="5" w:val="single"/>
+              <w:left w:color="000000" w:space="0" w:sz="5" w:val="single"/>
+              <w:bottom w:color="000000" w:space="0" w:sz="5" w:val="single"/>
+              <w:right w:color="000000" w:space="0" w:sz="5" w:val="single"/>
+            </w:tcBorders>
+            <w:tcMar>
+              <w:top w:w="40.0" w:type="dxa"/>
+              <w:left w:w="40.0" w:type="dxa"/>
+              <w:bottom w:w="40.0" w:type="dxa"/>
+              <w:right w:w="40.0" w:type="dxa"/>
+            </w:tcMar>
+          </w:tcPr>
+          <w:p>
+            <w:pPr>
+              <w:widowControl w:val="0"/>
+              <w:spacing w:after="0" w:line="276" w:lineRule="auto"/>
+              <w:jc w:val="left"/>
+              <w:rPr/>
+            </w:pPr>
+            <w:r>
+              <w:rPr>
+                <w:rtl w:val="0"/>
+              </w:rPr>
+              <w:t xml:space="preserve">₹{{kfsData.installmentDetails.installmentSchedule[34].interestPaid}}</w:t>
+            </w:r>
+          </w:p>
+        </w:tc>
+        <w:tc>
+          <w:tcPr>
+            <w:tcBorders>
+              <w:top w:color="000000" w:space="0" w:sz="5" w:val="single"/>
+              <w:left w:color="000000" w:space="0" w:sz="5" w:val="single"/>
+              <w:bottom w:color="000000" w:space="0" w:sz="5" w:val="single"/>
+              <w:right w:color="000000" w:space="0" w:sz="5" w:val="single"/>
+            </w:tcBorders>
+            <w:tcMar>
+              <w:top w:w="40.0" w:type="dxa"/>
+              <w:left w:w="40.0" w:type="dxa"/>
+              <w:bottom w:w="40.0" w:type="dxa"/>
+              <w:right w:w="40.0" w:type="dxa"/>
+            </w:tcMar>
+          </w:tcPr>
+          <w:p>
+            <w:pPr>
+              <w:widowControl w:val="0"/>
+              <w:spacing w:after="0" w:line="276" w:lineRule="auto"/>
+              <w:jc w:val="left"/>
+              <w:rPr/>
+            </w:pPr>
+            <w:r>
+              <w:rPr>
+                <w:rtl w:val="0"/>
+              </w:rPr>
+              <w:t xml:space="preserve">₹{{kfsData.installmentDetails.installmentSchedule[34].closingPrincipal}}</w:t>
+            </w:r>
+          </w:p>
+        </w:tc>
+      </w:tr>
+      <w:tr>
+        <w:trPr>
+          <w:cantSplit w:val="0"/>
+          <w:trHeight w:val="315" w:hRule="atLeast"/>
+          <w:tblHeader w:val="0"/>
+        </w:trPr>
+        <w:tc>
+          <w:tcPr>
+            <w:tcBorders>
+              <w:top w:color="000000" w:space="0" w:sz="8" w:val="single"/>
+              <w:left w:color="000000" w:space="0" w:sz="8" w:val="single"/>
+              <w:bottom w:color="000000" w:space="0" w:sz="8" w:val="single"/>
+              <w:right w:color="000000" w:space="0" w:sz="8" w:val="single"/>
+            </w:tcBorders>
+            <w:shd w:fill="ffffff" w:val="clear"/>
+            <w:tcMar>
+              <w:top w:w="40.0" w:type="dxa"/>
+              <w:left w:w="40.0" w:type="dxa"/>
+              <w:bottom w:w="40.0" w:type="dxa"/>
+              <w:right w:w="40.0" w:type="dxa"/>
+            </w:tcMar>
+          </w:tcPr>
+          <w:p>
+            <w:pPr>
+              <w:widowControl w:val="0"/>
+              <w:spacing w:after="0" w:line="276" w:lineRule="auto"/>
+              <w:jc w:val="left"/>
+              <w:rPr/>
+            </w:pPr>
+            <w:r>
+              <w:rPr>
+                <w:rtl w:val="0"/>
+              </w:rPr>
+              <w:t xml:space="preserve">36</w:t>
+            </w:r>
+          </w:p>
+        </w:tc>
+        <w:tc>
+          <w:tcPr>
+            <w:tcBorders>
+              <w:top w:color="000000" w:space="0" w:sz="5" w:val="single"/>
+              <w:left w:color="000000" w:space="0" w:sz="8" w:val="single"/>
+              <w:bottom w:color="000000" w:space="0" w:sz="5" w:val="single"/>
+              <w:right w:color="000000" w:space="0" w:sz="5" w:val="single"/>
+            </w:tcBorders>
+            <w:tcMar>
+              <w:top w:w="40.0" w:type="dxa"/>
+              <w:left w:w="40.0" w:type="dxa"/>
+              <w:bottom w:w="40.0" w:type="dxa"/>
+              <w:right w:w="40.0" w:type="dxa"/>
+            </w:tcMar>
+          </w:tcPr>
+          <w:p>
+            <w:pPr>
+              <w:widowControl w:val="0"/>
+              <w:spacing w:after="0" w:line="276" w:lineRule="auto"/>
+              <w:jc w:val="left"/>
+              <w:rPr/>
+            </w:pPr>
+            <w:r>
+              <w:rPr>
+                <w:rtl w:val="0"/>
+              </w:rPr>
+              <w:t xml:space="preserve">{{installmentSchedule[35].formattedRepaymentDate}}</w:t>
+            </w:r>
+          </w:p>
+        </w:tc>
+        <w:tc>
+          <w:tcPr>
+            <w:tcBorders>
+              <w:top w:color="000000" w:space="0" w:sz="5" w:val="single"/>
+              <w:left w:color="000000" w:space="0" w:sz="5" w:val="single"/>
+              <w:bottom w:color="000000" w:space="0" w:sz="5" w:val="single"/>
+              <w:right w:color="000000" w:space="0" w:sz="5" w:val="single"/>
+            </w:tcBorders>
+            <w:tcMar>
+              <w:top w:w="40.0" w:type="dxa"/>
+              <w:left w:w="40.0" w:type="dxa"/>
+              <w:bottom w:w="40.0" w:type="dxa"/>
+              <w:right w:w="40.0" w:type="dxa"/>
+            </w:tcMar>
+          </w:tcPr>
+          <w:p>
+            <w:pPr>
+              <w:widowControl w:val="0"/>
+              <w:spacing w:after="0" w:line="276" w:lineRule="auto"/>
+              <w:jc w:val="left"/>
+              <w:rPr/>
+            </w:pPr>
+            <w:r>
+              <w:rPr>
+                <w:rtl w:val="0"/>
+              </w:rPr>
+              <w:t xml:space="preserve">₹{{kfsData.installmentDetails.installmentSchedule[0].outstandingPrincipal}}</w:t>
+            </w:r>
+          </w:p>
+        </w:tc>
+        <w:tc>
+          <w:tcPr>
+            <w:tcBorders>
+              <w:top w:color="000000" w:space="0" w:sz="5" w:val="single"/>
+              <w:left w:color="000000" w:space="0" w:sz="5" w:val="single"/>
+              <w:bottom w:color="000000" w:space="0" w:sz="5" w:val="single"/>
+              <w:right w:color="000000" w:space="0" w:sz="5" w:val="single"/>
+            </w:tcBorders>
+            <w:tcMar>
+              <w:top w:w="40.0" w:type="dxa"/>
+              <w:left w:w="40.0" w:type="dxa"/>
+              <w:bottom w:w="40.0" w:type="dxa"/>
+              <w:right w:w="40.0" w:type="dxa"/>
+            </w:tcMar>
+          </w:tcPr>
+          <w:p>
+            <w:pPr>
+              <w:widowControl w:val="0"/>
+              <w:spacing w:after="0" w:line="276" w:lineRule="auto"/>
+              <w:jc w:val="left"/>
+              <w:rPr/>
+            </w:pPr>
+            <w:r>
+              <w:rPr>
+                <w:rtl w:val="0"/>
+              </w:rPr>
+              <w:t xml:space="preserve">₹{{kfsData.installmentDetails.installmentSchedule[35].installmentAmount}}</w:t>
+            </w:r>
+          </w:p>
+        </w:tc>
+        <w:tc>
+          <w:tcPr>
+            <w:tcBorders>
+              <w:top w:color="000000" w:space="0" w:sz="5" w:val="single"/>
+              <w:left w:color="000000" w:space="0" w:sz="5" w:val="single"/>
+              <w:bottom w:color="000000" w:space="0" w:sz="5" w:val="single"/>
+              <w:right w:color="000000" w:space="0" w:sz="5" w:val="single"/>
+            </w:tcBorders>
+            <w:tcMar>
+              <w:top w:w="40.0" w:type="dxa"/>
+              <w:left w:w="40.0" w:type="dxa"/>
+              <w:bottom w:w="40.0" w:type="dxa"/>
+              <w:right w:w="40.0" w:type="dxa"/>
+            </w:tcMar>
+          </w:tcPr>
+          <w:p>
+            <w:pPr>
+              <w:widowControl w:val="0"/>
+              <w:spacing w:after="0" w:line="276" w:lineRule="auto"/>
+              <w:jc w:val="left"/>
+              <w:rPr/>
+            </w:pPr>
+            <w:r>
+              <w:rPr>
+                <w:rtl w:val="0"/>
+              </w:rPr>
+              <w:t xml:space="preserve">₹{{kfsData.installmentDetails.installmentSchedule[35].principalPaid}}</w:t>
+            </w:r>
+          </w:p>
+        </w:tc>
+        <w:tc>
+          <w:tcPr>
+            <w:tcBorders>
+              <w:top w:color="000000" w:space="0" w:sz="5" w:val="single"/>
+              <w:left w:color="000000" w:space="0" w:sz="5" w:val="single"/>
+              <w:bottom w:color="000000" w:space="0" w:sz="5" w:val="single"/>
+              <w:right w:color="000000" w:space="0" w:sz="5" w:val="single"/>
+            </w:tcBorders>
+            <w:tcMar>
+              <w:top w:w="40.0" w:type="dxa"/>
+              <w:left w:w="40.0" w:type="dxa"/>
+              <w:bottom w:w="40.0" w:type="dxa"/>
+              <w:right w:w="40.0" w:type="dxa"/>
+            </w:tcMar>
+          </w:tcPr>
+          <w:p>
+            <w:pPr>
+              <w:widowControl w:val="0"/>
+              <w:spacing w:after="0" w:line="276" w:lineRule="auto"/>
+              <w:jc w:val="left"/>
+              <w:rPr/>
+            </w:pPr>
+            <w:r>
+              <w:rPr>
+                <w:rtl w:val="0"/>
+              </w:rPr>
+              <w:t xml:space="preserve">₹{{kfsData.installmentDetails.installmentSchedule[35].interestPaid}}</w:t>
+            </w:r>
+          </w:p>
+        </w:tc>
+        <w:tc>
+          <w:tcPr>
+            <w:tcBorders>
+              <w:top w:color="000000" w:space="0" w:sz="5" w:val="single"/>
+              <w:left w:color="000000" w:space="0" w:sz="5" w:val="single"/>
+              <w:bottom w:color="000000" w:space="0" w:sz="5" w:val="single"/>
+              <w:right w:color="000000" w:space="0" w:sz="5" w:val="single"/>
+            </w:tcBorders>
+            <w:tcMar>
+              <w:top w:w="40.0" w:type="dxa"/>
+              <w:left w:w="40.0" w:type="dxa"/>
+              <w:bottom w:w="40.0" w:type="dxa"/>
+              <w:right w:w="40.0" w:type="dxa"/>
+            </w:tcMar>
+          </w:tcPr>
+          <w:p>
+            <w:pPr>
+              <w:widowControl w:val="0"/>
+              <w:spacing w:after="0" w:line="276" w:lineRule="auto"/>
+              <w:jc w:val="left"/>
+              <w:rPr/>
+            </w:pPr>
+            <w:r>
+              <w:rPr>
+                <w:rtl w:val="0"/>
+              </w:rPr>
+              <w:t xml:space="preserve">₹{{kfsData.installmentDetails.installmentSchedule[35].closingPrincipal}}</w:t>
+            </w:r>
+          </w:p>
+        </w:tc>
+      </w:tr>
+      <w:tr>
+        <w:trPr>
+          <w:cantSplit w:val="0"/>
+          <w:trHeight w:val="315" w:hRule="atLeast"/>
+          <w:tblHeader w:val="0"/>
+        </w:trPr>
+        <w:tc>
+          <w:tcPr>
+            <w:tcBorders>
+              <w:top w:color="000000" w:space="0" w:sz="8" w:val="single"/>
+              <w:left w:color="000000" w:space="0" w:sz="8" w:val="single"/>
+              <w:bottom w:color="000000" w:space="0" w:sz="8" w:val="single"/>
+              <w:right w:color="000000" w:space="0" w:sz="8" w:val="single"/>
+            </w:tcBorders>
+            <w:shd w:fill="ffffff" w:val="clear"/>
+            <w:tcMar>
+              <w:top w:w="40.0" w:type="dxa"/>
+              <w:left w:w="40.0" w:type="dxa"/>
+              <w:bottom w:w="40.0" w:type="dxa"/>
+              <w:right w:w="40.0" w:type="dxa"/>
+            </w:tcMar>
+          </w:tcPr>
+          <w:p>
+            <w:pPr>
+              <w:widowControl w:val="0"/>
+              <w:spacing w:after="0" w:line="276" w:lineRule="auto"/>
+              <w:jc w:val="left"/>
+              <w:rPr/>
+            </w:pPr>
+            <w:r>
+              <w:rPr>
+                <w:rtl w:val="0"/>
+              </w:rPr>
               <w:t xml:space="preserve">Total</w:t>
             </w:r>
           </w:p>
@@ -16216,7 +17524,7 @@
 
 <file path=word/commentsExtended.xml><?xml version="1.0" encoding="utf-8"?>
 <w15:commentsEx xmlns:mc="http://schemas.openxmlformats.org/markup-compatibility/2006" xmlns:o="urn:schemas-microsoft-com:office:office" xmlns:r="http://schemas.openxmlformats.org/officeDocument/2006/relationships" xmlns:m="http://schemas.openxmlformats.org/officeDocument/2006/math" xmlns:v="urn:schemas-microsoft-com:vml" xmlns:wp="http://schemas.openxmlformats.org/drawingml/2006/wordprocessingDrawing" xmlns:w10="urn:schemas-microsoft-com:office:word" xmlns:w="http://schemas.openxmlformats.org/wordprocessingml/2006/main" xmlns:wne="http://schemas.microsoft.com/office/word/2006/wordml" xmlns:sl="http://schemas.openxmlformats.org/schemaLibrary/2006/main" xmlns:a="http://schemas.openxmlformats.org/drawingml/2006/main" xmlns:pic="http://schemas.openxmlformats.org/drawingml/2006/picture" xmlns:c="http://schemas.openxmlformats.org/drawingml/2006/chart" xmlns:lc="http://schemas.openxmlformats.org/drawingml/2006/lockedCanvas" xmlns:dgm="http://schemas.openxmlformats.org/drawingml/2006/diagram" xmlns:wps="http://schemas.microsoft.com/office/word/2010/wordprocessingShape" xmlns:wpg="http://schemas.microsoft.com/office/word/2010/wordprocessingGroup" xmlns:w14="http://schemas.microsoft.com/office/word/2010/wordml" xmlns:w15="http://schemas.microsoft.com/office/word/2012/wordml" xmlns:w16="http://schemas.microsoft.com/office/word/2018/wordml" xmlns:w16cex="http://schemas.microsoft.com/office/word/2018/wordml/cex" xmlns:w16cid="http://schemas.microsoft.com/office/word/2016/wordml/cid" xmlns="http://schemas.microsoft.com/office/tasks/2019/documenttasks" xmlns:cr="http://schemas.microsoft.com/office/comments/2020/reactions">
-  <w15:commentEx w15:paraId="00000422" w15:done="0"/>
+  <w15:commentEx w15:paraId="0000044C" w15:done="0"/>
 </w15:commentsEx>
 </file>
 
@@ -16368,12 +17676,12 @@
         <wp:inline distB="114300" distT="114300" distL="114300" distR="114300">
           <wp:extent cx="5943600" cy="317500"/>
           <wp:effectExtent b="0" l="0" r="0" t="0"/>
-          <wp:docPr id="8" name="image3.png"/>
+          <wp:docPr id="8" name="image2.png"/>
           <a:graphic>
             <a:graphicData uri="http://schemas.openxmlformats.org/drawingml/2006/picture">
               <pic:pic>
                 <pic:nvPicPr>
-                  <pic:cNvPr id="0" name="image3.png"/>
+                  <pic:cNvPr id="0" name="image2.png"/>
                   <pic:cNvPicPr preferRelativeResize="0"/>
                 </pic:nvPicPr>
                 <pic:blipFill>
@@ -16419,12 +17727,12 @@
         <wp:inline distB="114300" distT="114300" distL="114300" distR="114300">
           <wp:extent cx="914400" cy="630936"/>
           <wp:effectExtent b="0" l="0" r="0" t="0"/>
-          <wp:docPr id="5" name="image2.png"/>
+          <wp:docPr id="5" name="image3.png"/>
           <a:graphic>
             <a:graphicData uri="http://schemas.openxmlformats.org/drawingml/2006/picture">
               <pic:pic>
                 <pic:nvPicPr>
-                  <pic:cNvPr id="0" name="image2.png"/>
+                  <pic:cNvPr id="0" name="image3.png"/>
                   <pic:cNvPicPr preferRelativeResize="0"/>
                 </pic:nvPicPr>
                 <pic:blipFill>
@@ -16470,12 +17778,12 @@
         <wp:inline distB="114300" distT="114300" distL="114300" distR="114300">
           <wp:extent cx="914400" cy="640080"/>
           <wp:effectExtent b="0" l="0" r="0" t="0"/>
-          <wp:docPr id="7" name="image2.png"/>
+          <wp:docPr id="7" name="image3.png"/>
           <a:graphic>
             <a:graphicData uri="http://schemas.openxmlformats.org/drawingml/2006/picture">
               <pic:pic>
                 <pic:nvPicPr>
-                  <pic:cNvPr id="0" name="image2.png"/>
+                  <pic:cNvPr id="0" name="image3.png"/>
                   <pic:cNvPicPr preferRelativeResize="0"/>
                 </pic:nvPicPr>
                 <pic:blipFill>

</xml_diff>

<commit_message>
Update KFS and Agreement (#58)
</commit_message>
<xml_diff>
--- a/docx-template/Addendum_Agreement_29_Jan_2026.docx
+++ b/docx-template/Addendum_Agreement_29_Jan_2026.docx
@@ -645,7 +645,7 @@
         <w:rPr>
           <w:rtl w:val="0"/>
         </w:rPr>
-        <w:t xml:space="preserve"> {{kfsData.terms.creditLimit.inNumber}}/- (Indian Rupees {{kfsData.terms.creditLimit.inWords})}</w:t>
+        <w:t xml:space="preserve"> {{kfsData.terms.creditLimit.inNumber}}/- (Indian Rupees {{kfsData.terms.creditLimit.inWords}})</w:t>
       </w:r>
       <w:r>
         <w:rPr>
@@ -7241,7 +7241,7 @@
             </w:pPr>
             <w:sdt>
               <w:sdtPr>
-                <w:id w:val="2032156091"/>
+                <w:id w:val="-809951546"/>
                 <w:tag w:val="goog_rdk_0"/>
               </w:sdtPr>
               <w:sdtContent>
@@ -15919,6 +15919,1314 @@
               <w:rPr>
                 <w:rtl w:val="0"/>
               </w:rPr>
+              <w:t xml:space="preserve">31</w:t>
+            </w:r>
+          </w:p>
+        </w:tc>
+        <w:tc>
+          <w:tcPr>
+            <w:tcBorders>
+              <w:top w:color="000000" w:space="0" w:sz="5" w:val="single"/>
+              <w:left w:color="000000" w:space="0" w:sz="8" w:val="single"/>
+              <w:bottom w:color="000000" w:space="0" w:sz="5" w:val="single"/>
+              <w:right w:color="000000" w:space="0" w:sz="5" w:val="single"/>
+            </w:tcBorders>
+            <w:tcMar>
+              <w:top w:w="40.0" w:type="dxa"/>
+              <w:left w:w="40.0" w:type="dxa"/>
+              <w:bottom w:w="40.0" w:type="dxa"/>
+              <w:right w:w="40.0" w:type="dxa"/>
+            </w:tcMar>
+          </w:tcPr>
+          <w:p>
+            <w:pPr>
+              <w:widowControl w:val="0"/>
+              <w:spacing w:after="0" w:line="276" w:lineRule="auto"/>
+              <w:jc w:val="left"/>
+              <w:rPr/>
+            </w:pPr>
+            <w:r>
+              <w:rPr>
+                <w:rtl w:val="0"/>
+              </w:rPr>
+              <w:t xml:space="preserve">{{installmentSchedule[30].formattedRepaymentDate}}</w:t>
+            </w:r>
+          </w:p>
+        </w:tc>
+        <w:tc>
+          <w:tcPr>
+            <w:tcBorders>
+              <w:top w:color="000000" w:space="0" w:sz="5" w:val="single"/>
+              <w:left w:color="000000" w:space="0" w:sz="5" w:val="single"/>
+              <w:bottom w:color="000000" w:space="0" w:sz="5" w:val="single"/>
+              <w:right w:color="000000" w:space="0" w:sz="5" w:val="single"/>
+            </w:tcBorders>
+            <w:tcMar>
+              <w:top w:w="40.0" w:type="dxa"/>
+              <w:left w:w="40.0" w:type="dxa"/>
+              <w:bottom w:w="40.0" w:type="dxa"/>
+              <w:right w:w="40.0" w:type="dxa"/>
+            </w:tcMar>
+          </w:tcPr>
+          <w:p>
+            <w:pPr>
+              <w:widowControl w:val="0"/>
+              <w:spacing w:after="0" w:line="276" w:lineRule="auto"/>
+              <w:jc w:val="left"/>
+              <w:rPr/>
+            </w:pPr>
+            <w:r>
+              <w:rPr>
+                <w:rtl w:val="0"/>
+              </w:rPr>
+              <w:t xml:space="preserve">₹{{kfsData.installmentDetails.installmentSchedule[0].outstandingPrincipal}}</w:t>
+            </w:r>
+          </w:p>
+        </w:tc>
+        <w:tc>
+          <w:tcPr>
+            <w:tcBorders>
+              <w:top w:color="000000" w:space="0" w:sz="5" w:val="single"/>
+              <w:left w:color="000000" w:space="0" w:sz="5" w:val="single"/>
+              <w:bottom w:color="000000" w:space="0" w:sz="5" w:val="single"/>
+              <w:right w:color="000000" w:space="0" w:sz="5" w:val="single"/>
+            </w:tcBorders>
+            <w:tcMar>
+              <w:top w:w="40.0" w:type="dxa"/>
+              <w:left w:w="40.0" w:type="dxa"/>
+              <w:bottom w:w="40.0" w:type="dxa"/>
+              <w:right w:w="40.0" w:type="dxa"/>
+            </w:tcMar>
+          </w:tcPr>
+          <w:p>
+            <w:pPr>
+              <w:widowControl w:val="0"/>
+              <w:spacing w:after="0" w:line="276" w:lineRule="auto"/>
+              <w:jc w:val="left"/>
+              <w:rPr/>
+            </w:pPr>
+            <w:r>
+              <w:rPr>
+                <w:rtl w:val="0"/>
+              </w:rPr>
+              <w:t xml:space="preserve">₹{{kfsData.installmentDetails.installmentSchedule[30].installmentAmount}}</w:t>
+            </w:r>
+          </w:p>
+        </w:tc>
+        <w:tc>
+          <w:tcPr>
+            <w:tcBorders>
+              <w:top w:color="000000" w:space="0" w:sz="5" w:val="single"/>
+              <w:left w:color="000000" w:space="0" w:sz="5" w:val="single"/>
+              <w:bottom w:color="000000" w:space="0" w:sz="5" w:val="single"/>
+              <w:right w:color="000000" w:space="0" w:sz="5" w:val="single"/>
+            </w:tcBorders>
+            <w:tcMar>
+              <w:top w:w="40.0" w:type="dxa"/>
+              <w:left w:w="40.0" w:type="dxa"/>
+              <w:bottom w:w="40.0" w:type="dxa"/>
+              <w:right w:w="40.0" w:type="dxa"/>
+            </w:tcMar>
+          </w:tcPr>
+          <w:p>
+            <w:pPr>
+              <w:widowControl w:val="0"/>
+              <w:spacing w:after="0" w:line="276" w:lineRule="auto"/>
+              <w:jc w:val="left"/>
+              <w:rPr/>
+            </w:pPr>
+            <w:r>
+              <w:rPr>
+                <w:rtl w:val="0"/>
+              </w:rPr>
+              <w:t xml:space="preserve">₹{{kfsData.installmentDetails.installmentSchedule[30].principalPaid}}</w:t>
+            </w:r>
+          </w:p>
+        </w:tc>
+        <w:tc>
+          <w:tcPr>
+            <w:tcBorders>
+              <w:top w:color="000000" w:space="0" w:sz="5" w:val="single"/>
+              <w:left w:color="000000" w:space="0" w:sz="5" w:val="single"/>
+              <w:bottom w:color="000000" w:space="0" w:sz="5" w:val="single"/>
+              <w:right w:color="000000" w:space="0" w:sz="5" w:val="single"/>
+            </w:tcBorders>
+            <w:tcMar>
+              <w:top w:w="40.0" w:type="dxa"/>
+              <w:left w:w="40.0" w:type="dxa"/>
+              <w:bottom w:w="40.0" w:type="dxa"/>
+              <w:right w:w="40.0" w:type="dxa"/>
+            </w:tcMar>
+          </w:tcPr>
+          <w:p>
+            <w:pPr>
+              <w:widowControl w:val="0"/>
+              <w:spacing w:after="0" w:line="276" w:lineRule="auto"/>
+              <w:jc w:val="left"/>
+              <w:rPr/>
+            </w:pPr>
+            <w:r>
+              <w:rPr>
+                <w:rtl w:val="0"/>
+              </w:rPr>
+              <w:t xml:space="preserve">₹{{kfsData.installmentDetails.installmentSchedule[30].interestPaid}}</w:t>
+            </w:r>
+          </w:p>
+        </w:tc>
+        <w:tc>
+          <w:tcPr>
+            <w:tcBorders>
+              <w:top w:color="000000" w:space="0" w:sz="5" w:val="single"/>
+              <w:left w:color="000000" w:space="0" w:sz="5" w:val="single"/>
+              <w:bottom w:color="000000" w:space="0" w:sz="5" w:val="single"/>
+              <w:right w:color="000000" w:space="0" w:sz="5" w:val="single"/>
+            </w:tcBorders>
+            <w:tcMar>
+              <w:top w:w="40.0" w:type="dxa"/>
+              <w:left w:w="40.0" w:type="dxa"/>
+              <w:bottom w:w="40.0" w:type="dxa"/>
+              <w:right w:w="40.0" w:type="dxa"/>
+            </w:tcMar>
+          </w:tcPr>
+          <w:p>
+            <w:pPr>
+              <w:widowControl w:val="0"/>
+              <w:spacing w:after="0" w:line="276" w:lineRule="auto"/>
+              <w:jc w:val="left"/>
+              <w:rPr/>
+            </w:pPr>
+            <w:r>
+              <w:rPr>
+                <w:rtl w:val="0"/>
+              </w:rPr>
+              <w:t xml:space="preserve">₹{{kfsData.installmentDetails.installmentSchedule[30].closingPrincipal}}</w:t>
+            </w:r>
+          </w:p>
+        </w:tc>
+      </w:tr>
+      <w:tr>
+        <w:trPr>
+          <w:cantSplit w:val="0"/>
+          <w:trHeight w:val="315" w:hRule="atLeast"/>
+          <w:tblHeader w:val="0"/>
+        </w:trPr>
+        <w:tc>
+          <w:tcPr>
+            <w:tcBorders>
+              <w:top w:color="000000" w:space="0" w:sz="8" w:val="single"/>
+              <w:left w:color="000000" w:space="0" w:sz="8" w:val="single"/>
+              <w:bottom w:color="000000" w:space="0" w:sz="8" w:val="single"/>
+              <w:right w:color="000000" w:space="0" w:sz="8" w:val="single"/>
+            </w:tcBorders>
+            <w:shd w:fill="ffffff" w:val="clear"/>
+            <w:tcMar>
+              <w:top w:w="40.0" w:type="dxa"/>
+              <w:left w:w="40.0" w:type="dxa"/>
+              <w:bottom w:w="40.0" w:type="dxa"/>
+              <w:right w:w="40.0" w:type="dxa"/>
+            </w:tcMar>
+          </w:tcPr>
+          <w:p>
+            <w:pPr>
+              <w:widowControl w:val="0"/>
+              <w:spacing w:after="0" w:line="276" w:lineRule="auto"/>
+              <w:jc w:val="left"/>
+              <w:rPr/>
+            </w:pPr>
+            <w:r>
+              <w:rPr>
+                <w:rtl w:val="0"/>
+              </w:rPr>
+              <w:t xml:space="preserve">32</w:t>
+            </w:r>
+          </w:p>
+        </w:tc>
+        <w:tc>
+          <w:tcPr>
+            <w:tcBorders>
+              <w:top w:color="000000" w:space="0" w:sz="5" w:val="single"/>
+              <w:left w:color="000000" w:space="0" w:sz="8" w:val="single"/>
+              <w:bottom w:color="000000" w:space="0" w:sz="5" w:val="single"/>
+              <w:right w:color="000000" w:space="0" w:sz="5" w:val="single"/>
+            </w:tcBorders>
+            <w:tcMar>
+              <w:top w:w="40.0" w:type="dxa"/>
+              <w:left w:w="40.0" w:type="dxa"/>
+              <w:bottom w:w="40.0" w:type="dxa"/>
+              <w:right w:w="40.0" w:type="dxa"/>
+            </w:tcMar>
+          </w:tcPr>
+          <w:p>
+            <w:pPr>
+              <w:widowControl w:val="0"/>
+              <w:spacing w:after="0" w:line="276" w:lineRule="auto"/>
+              <w:jc w:val="left"/>
+              <w:rPr/>
+            </w:pPr>
+            <w:r>
+              <w:rPr>
+                <w:rtl w:val="0"/>
+              </w:rPr>
+              <w:t xml:space="preserve">{{installmentSchedule[31].formattedRepaymentDate}}</w:t>
+            </w:r>
+          </w:p>
+        </w:tc>
+        <w:tc>
+          <w:tcPr>
+            <w:tcBorders>
+              <w:top w:color="000000" w:space="0" w:sz="5" w:val="single"/>
+              <w:left w:color="000000" w:space="0" w:sz="5" w:val="single"/>
+              <w:bottom w:color="000000" w:space="0" w:sz="5" w:val="single"/>
+              <w:right w:color="000000" w:space="0" w:sz="5" w:val="single"/>
+            </w:tcBorders>
+            <w:tcMar>
+              <w:top w:w="40.0" w:type="dxa"/>
+              <w:left w:w="40.0" w:type="dxa"/>
+              <w:bottom w:w="40.0" w:type="dxa"/>
+              <w:right w:w="40.0" w:type="dxa"/>
+            </w:tcMar>
+          </w:tcPr>
+          <w:p>
+            <w:pPr>
+              <w:widowControl w:val="0"/>
+              <w:spacing w:after="0" w:line="276" w:lineRule="auto"/>
+              <w:jc w:val="left"/>
+              <w:rPr/>
+            </w:pPr>
+            <w:r>
+              <w:rPr>
+                <w:rtl w:val="0"/>
+              </w:rPr>
+              <w:t xml:space="preserve">₹{{kfsData.installmentDetails.installmentSchedule[0].outstandingPrincipal}}</w:t>
+            </w:r>
+          </w:p>
+        </w:tc>
+        <w:tc>
+          <w:tcPr>
+            <w:tcBorders>
+              <w:top w:color="000000" w:space="0" w:sz="5" w:val="single"/>
+              <w:left w:color="000000" w:space="0" w:sz="5" w:val="single"/>
+              <w:bottom w:color="000000" w:space="0" w:sz="5" w:val="single"/>
+              <w:right w:color="000000" w:space="0" w:sz="5" w:val="single"/>
+            </w:tcBorders>
+            <w:tcMar>
+              <w:top w:w="40.0" w:type="dxa"/>
+              <w:left w:w="40.0" w:type="dxa"/>
+              <w:bottom w:w="40.0" w:type="dxa"/>
+              <w:right w:w="40.0" w:type="dxa"/>
+            </w:tcMar>
+          </w:tcPr>
+          <w:p>
+            <w:pPr>
+              <w:widowControl w:val="0"/>
+              <w:spacing w:after="0" w:line="276" w:lineRule="auto"/>
+              <w:jc w:val="left"/>
+              <w:rPr/>
+            </w:pPr>
+            <w:r>
+              <w:rPr>
+                <w:rtl w:val="0"/>
+              </w:rPr>
+              <w:t xml:space="preserve">₹{{kfsData.installmentDetails.installmentSchedule[31].installmentAmount}}</w:t>
+            </w:r>
+          </w:p>
+        </w:tc>
+        <w:tc>
+          <w:tcPr>
+            <w:tcBorders>
+              <w:top w:color="000000" w:space="0" w:sz="5" w:val="single"/>
+              <w:left w:color="000000" w:space="0" w:sz="5" w:val="single"/>
+              <w:bottom w:color="000000" w:space="0" w:sz="5" w:val="single"/>
+              <w:right w:color="000000" w:space="0" w:sz="5" w:val="single"/>
+            </w:tcBorders>
+            <w:tcMar>
+              <w:top w:w="40.0" w:type="dxa"/>
+              <w:left w:w="40.0" w:type="dxa"/>
+              <w:bottom w:w="40.0" w:type="dxa"/>
+              <w:right w:w="40.0" w:type="dxa"/>
+            </w:tcMar>
+          </w:tcPr>
+          <w:p>
+            <w:pPr>
+              <w:widowControl w:val="0"/>
+              <w:spacing w:after="0" w:line="276" w:lineRule="auto"/>
+              <w:jc w:val="left"/>
+              <w:rPr/>
+            </w:pPr>
+            <w:r>
+              <w:rPr>
+                <w:rtl w:val="0"/>
+              </w:rPr>
+              <w:t xml:space="preserve">₹{{kfsData.installmentDetails.installmentSchedule[31].principalPaid}}</w:t>
+            </w:r>
+          </w:p>
+        </w:tc>
+        <w:tc>
+          <w:tcPr>
+            <w:tcBorders>
+              <w:top w:color="000000" w:space="0" w:sz="5" w:val="single"/>
+              <w:left w:color="000000" w:space="0" w:sz="5" w:val="single"/>
+              <w:bottom w:color="000000" w:space="0" w:sz="5" w:val="single"/>
+              <w:right w:color="000000" w:space="0" w:sz="5" w:val="single"/>
+            </w:tcBorders>
+            <w:tcMar>
+              <w:top w:w="40.0" w:type="dxa"/>
+              <w:left w:w="40.0" w:type="dxa"/>
+              <w:bottom w:w="40.0" w:type="dxa"/>
+              <w:right w:w="40.0" w:type="dxa"/>
+            </w:tcMar>
+          </w:tcPr>
+          <w:p>
+            <w:pPr>
+              <w:widowControl w:val="0"/>
+              <w:spacing w:after="0" w:line="276" w:lineRule="auto"/>
+              <w:jc w:val="left"/>
+              <w:rPr/>
+            </w:pPr>
+            <w:r>
+              <w:rPr>
+                <w:rtl w:val="0"/>
+              </w:rPr>
+              <w:t xml:space="preserve">₹{{kfsData.installmentDetails.installmentSchedule[31].interestPaid}}</w:t>
+            </w:r>
+          </w:p>
+        </w:tc>
+        <w:tc>
+          <w:tcPr>
+            <w:tcBorders>
+              <w:top w:color="000000" w:space="0" w:sz="5" w:val="single"/>
+              <w:left w:color="000000" w:space="0" w:sz="5" w:val="single"/>
+              <w:bottom w:color="000000" w:space="0" w:sz="5" w:val="single"/>
+              <w:right w:color="000000" w:space="0" w:sz="5" w:val="single"/>
+            </w:tcBorders>
+            <w:tcMar>
+              <w:top w:w="40.0" w:type="dxa"/>
+              <w:left w:w="40.0" w:type="dxa"/>
+              <w:bottom w:w="40.0" w:type="dxa"/>
+              <w:right w:w="40.0" w:type="dxa"/>
+            </w:tcMar>
+          </w:tcPr>
+          <w:p>
+            <w:pPr>
+              <w:widowControl w:val="0"/>
+              <w:spacing w:after="0" w:line="276" w:lineRule="auto"/>
+              <w:jc w:val="left"/>
+              <w:rPr/>
+            </w:pPr>
+            <w:r>
+              <w:rPr>
+                <w:rtl w:val="0"/>
+              </w:rPr>
+              <w:t xml:space="preserve">₹{{kfsData.installmentDetails.installmentSchedule[31].closingPrincipal}}</w:t>
+            </w:r>
+          </w:p>
+        </w:tc>
+      </w:tr>
+      <w:tr>
+        <w:trPr>
+          <w:cantSplit w:val="0"/>
+          <w:trHeight w:val="315" w:hRule="atLeast"/>
+          <w:tblHeader w:val="0"/>
+        </w:trPr>
+        <w:tc>
+          <w:tcPr>
+            <w:tcBorders>
+              <w:top w:color="000000" w:space="0" w:sz="8" w:val="single"/>
+              <w:left w:color="000000" w:space="0" w:sz="8" w:val="single"/>
+              <w:bottom w:color="000000" w:space="0" w:sz="8" w:val="single"/>
+              <w:right w:color="000000" w:space="0" w:sz="8" w:val="single"/>
+            </w:tcBorders>
+            <w:shd w:fill="ffffff" w:val="clear"/>
+            <w:tcMar>
+              <w:top w:w="40.0" w:type="dxa"/>
+              <w:left w:w="40.0" w:type="dxa"/>
+              <w:bottom w:w="40.0" w:type="dxa"/>
+              <w:right w:w="40.0" w:type="dxa"/>
+            </w:tcMar>
+          </w:tcPr>
+          <w:p>
+            <w:pPr>
+              <w:widowControl w:val="0"/>
+              <w:spacing w:after="0" w:line="276" w:lineRule="auto"/>
+              <w:jc w:val="left"/>
+              <w:rPr/>
+            </w:pPr>
+            <w:r>
+              <w:rPr>
+                <w:rtl w:val="0"/>
+              </w:rPr>
+              <w:t xml:space="preserve">343</w:t>
+            </w:r>
+          </w:p>
+        </w:tc>
+        <w:tc>
+          <w:tcPr>
+            <w:tcBorders>
+              <w:top w:color="000000" w:space="0" w:sz="5" w:val="single"/>
+              <w:left w:color="000000" w:space="0" w:sz="8" w:val="single"/>
+              <w:bottom w:color="000000" w:space="0" w:sz="5" w:val="single"/>
+              <w:right w:color="000000" w:space="0" w:sz="5" w:val="single"/>
+            </w:tcBorders>
+            <w:tcMar>
+              <w:top w:w="40.0" w:type="dxa"/>
+              <w:left w:w="40.0" w:type="dxa"/>
+              <w:bottom w:w="40.0" w:type="dxa"/>
+              <w:right w:w="40.0" w:type="dxa"/>
+            </w:tcMar>
+          </w:tcPr>
+          <w:p>
+            <w:pPr>
+              <w:widowControl w:val="0"/>
+              <w:spacing w:after="0" w:line="276" w:lineRule="auto"/>
+              <w:jc w:val="left"/>
+              <w:rPr/>
+            </w:pPr>
+            <w:r>
+              <w:rPr>
+                <w:rtl w:val="0"/>
+              </w:rPr>
+              <w:t xml:space="preserve">{{installmentSchedule[32].formattedRepaymentDate}}</w:t>
+            </w:r>
+          </w:p>
+        </w:tc>
+        <w:tc>
+          <w:tcPr>
+            <w:tcBorders>
+              <w:top w:color="000000" w:space="0" w:sz="5" w:val="single"/>
+              <w:left w:color="000000" w:space="0" w:sz="5" w:val="single"/>
+              <w:bottom w:color="000000" w:space="0" w:sz="5" w:val="single"/>
+              <w:right w:color="000000" w:space="0" w:sz="5" w:val="single"/>
+            </w:tcBorders>
+            <w:tcMar>
+              <w:top w:w="40.0" w:type="dxa"/>
+              <w:left w:w="40.0" w:type="dxa"/>
+              <w:bottom w:w="40.0" w:type="dxa"/>
+              <w:right w:w="40.0" w:type="dxa"/>
+            </w:tcMar>
+          </w:tcPr>
+          <w:p>
+            <w:pPr>
+              <w:widowControl w:val="0"/>
+              <w:spacing w:after="0" w:line="276" w:lineRule="auto"/>
+              <w:jc w:val="left"/>
+              <w:rPr/>
+            </w:pPr>
+            <w:r>
+              <w:rPr>
+                <w:rtl w:val="0"/>
+              </w:rPr>
+              <w:t xml:space="preserve">₹{{kfsData.installmentDetails.installmentSchedule[0].outstandingPrincipal}}</w:t>
+            </w:r>
+          </w:p>
+        </w:tc>
+        <w:tc>
+          <w:tcPr>
+            <w:tcBorders>
+              <w:top w:color="000000" w:space="0" w:sz="5" w:val="single"/>
+              <w:left w:color="000000" w:space="0" w:sz="5" w:val="single"/>
+              <w:bottom w:color="000000" w:space="0" w:sz="5" w:val="single"/>
+              <w:right w:color="000000" w:space="0" w:sz="5" w:val="single"/>
+            </w:tcBorders>
+            <w:tcMar>
+              <w:top w:w="40.0" w:type="dxa"/>
+              <w:left w:w="40.0" w:type="dxa"/>
+              <w:bottom w:w="40.0" w:type="dxa"/>
+              <w:right w:w="40.0" w:type="dxa"/>
+            </w:tcMar>
+          </w:tcPr>
+          <w:p>
+            <w:pPr>
+              <w:widowControl w:val="0"/>
+              <w:spacing w:after="0" w:line="276" w:lineRule="auto"/>
+              <w:jc w:val="left"/>
+              <w:rPr/>
+            </w:pPr>
+            <w:r>
+              <w:rPr>
+                <w:rtl w:val="0"/>
+              </w:rPr>
+              <w:t xml:space="preserve">₹{{kfsData.installmentDetails.installmentSchedule[32].installmentAmount}}</w:t>
+            </w:r>
+          </w:p>
+        </w:tc>
+        <w:tc>
+          <w:tcPr>
+            <w:tcBorders>
+              <w:top w:color="000000" w:space="0" w:sz="5" w:val="single"/>
+              <w:left w:color="000000" w:space="0" w:sz="5" w:val="single"/>
+              <w:bottom w:color="000000" w:space="0" w:sz="5" w:val="single"/>
+              <w:right w:color="000000" w:space="0" w:sz="5" w:val="single"/>
+            </w:tcBorders>
+            <w:tcMar>
+              <w:top w:w="40.0" w:type="dxa"/>
+              <w:left w:w="40.0" w:type="dxa"/>
+              <w:bottom w:w="40.0" w:type="dxa"/>
+              <w:right w:w="40.0" w:type="dxa"/>
+            </w:tcMar>
+          </w:tcPr>
+          <w:p>
+            <w:pPr>
+              <w:widowControl w:val="0"/>
+              <w:spacing w:after="0" w:line="276" w:lineRule="auto"/>
+              <w:jc w:val="left"/>
+              <w:rPr/>
+            </w:pPr>
+            <w:r>
+              <w:rPr>
+                <w:rtl w:val="0"/>
+              </w:rPr>
+              <w:t xml:space="preserve">₹{{kfsData.installmentDetails.installmentSchedule[32].principalPaid}}</w:t>
+            </w:r>
+          </w:p>
+        </w:tc>
+        <w:tc>
+          <w:tcPr>
+            <w:tcBorders>
+              <w:top w:color="000000" w:space="0" w:sz="5" w:val="single"/>
+              <w:left w:color="000000" w:space="0" w:sz="5" w:val="single"/>
+              <w:bottom w:color="000000" w:space="0" w:sz="5" w:val="single"/>
+              <w:right w:color="000000" w:space="0" w:sz="5" w:val="single"/>
+            </w:tcBorders>
+            <w:tcMar>
+              <w:top w:w="40.0" w:type="dxa"/>
+              <w:left w:w="40.0" w:type="dxa"/>
+              <w:bottom w:w="40.0" w:type="dxa"/>
+              <w:right w:w="40.0" w:type="dxa"/>
+            </w:tcMar>
+          </w:tcPr>
+          <w:p>
+            <w:pPr>
+              <w:widowControl w:val="0"/>
+              <w:spacing w:after="0" w:line="276" w:lineRule="auto"/>
+              <w:jc w:val="left"/>
+              <w:rPr/>
+            </w:pPr>
+            <w:r>
+              <w:rPr>
+                <w:rtl w:val="0"/>
+              </w:rPr>
+              <w:t xml:space="preserve">₹{{kfsData.installmentDetails.installmentSchedule[32].interestPaid}}</w:t>
+            </w:r>
+          </w:p>
+        </w:tc>
+        <w:tc>
+          <w:tcPr>
+            <w:tcBorders>
+              <w:top w:color="000000" w:space="0" w:sz="5" w:val="single"/>
+              <w:left w:color="000000" w:space="0" w:sz="5" w:val="single"/>
+              <w:bottom w:color="000000" w:space="0" w:sz="5" w:val="single"/>
+              <w:right w:color="000000" w:space="0" w:sz="5" w:val="single"/>
+            </w:tcBorders>
+            <w:tcMar>
+              <w:top w:w="40.0" w:type="dxa"/>
+              <w:left w:w="40.0" w:type="dxa"/>
+              <w:bottom w:w="40.0" w:type="dxa"/>
+              <w:right w:w="40.0" w:type="dxa"/>
+            </w:tcMar>
+          </w:tcPr>
+          <w:p>
+            <w:pPr>
+              <w:widowControl w:val="0"/>
+              <w:spacing w:after="0" w:line="276" w:lineRule="auto"/>
+              <w:jc w:val="left"/>
+              <w:rPr/>
+            </w:pPr>
+            <w:r>
+              <w:rPr>
+                <w:rtl w:val="0"/>
+              </w:rPr>
+              <w:t xml:space="preserve">₹{{kfsData.installmentDetails.installmentSchedule[32].closingPrincipal}}</w:t>
+            </w:r>
+          </w:p>
+        </w:tc>
+      </w:tr>
+      <w:tr>
+        <w:trPr>
+          <w:cantSplit w:val="0"/>
+          <w:trHeight w:val="315" w:hRule="atLeast"/>
+          <w:tblHeader w:val="0"/>
+        </w:trPr>
+        <w:tc>
+          <w:tcPr>
+            <w:tcBorders>
+              <w:top w:color="000000" w:space="0" w:sz="8" w:val="single"/>
+              <w:left w:color="000000" w:space="0" w:sz="8" w:val="single"/>
+              <w:bottom w:color="000000" w:space="0" w:sz="8" w:val="single"/>
+              <w:right w:color="000000" w:space="0" w:sz="8" w:val="single"/>
+            </w:tcBorders>
+            <w:shd w:fill="ffffff" w:val="clear"/>
+            <w:tcMar>
+              <w:top w:w="40.0" w:type="dxa"/>
+              <w:left w:w="40.0" w:type="dxa"/>
+              <w:bottom w:w="40.0" w:type="dxa"/>
+              <w:right w:w="40.0" w:type="dxa"/>
+            </w:tcMar>
+          </w:tcPr>
+          <w:p>
+            <w:pPr>
+              <w:widowControl w:val="0"/>
+              <w:spacing w:after="0" w:line="276" w:lineRule="auto"/>
+              <w:jc w:val="left"/>
+              <w:rPr/>
+            </w:pPr>
+            <w:r>
+              <w:rPr>
+                <w:rtl w:val="0"/>
+              </w:rPr>
+              <w:t xml:space="preserve">34</w:t>
+            </w:r>
+          </w:p>
+        </w:tc>
+        <w:tc>
+          <w:tcPr>
+            <w:tcBorders>
+              <w:top w:color="000000" w:space="0" w:sz="5" w:val="single"/>
+              <w:left w:color="000000" w:space="0" w:sz="8" w:val="single"/>
+              <w:bottom w:color="000000" w:space="0" w:sz="5" w:val="single"/>
+              <w:right w:color="000000" w:space="0" w:sz="5" w:val="single"/>
+            </w:tcBorders>
+            <w:tcMar>
+              <w:top w:w="40.0" w:type="dxa"/>
+              <w:left w:w="40.0" w:type="dxa"/>
+              <w:bottom w:w="40.0" w:type="dxa"/>
+              <w:right w:w="40.0" w:type="dxa"/>
+            </w:tcMar>
+          </w:tcPr>
+          <w:p>
+            <w:pPr>
+              <w:widowControl w:val="0"/>
+              <w:spacing w:after="0" w:line="276" w:lineRule="auto"/>
+              <w:jc w:val="left"/>
+              <w:rPr/>
+            </w:pPr>
+            <w:r>
+              <w:rPr>
+                <w:rtl w:val="0"/>
+              </w:rPr>
+              <w:t xml:space="preserve">{{installmentSchedule[33].formattedRepaymentDate}}</w:t>
+            </w:r>
+          </w:p>
+        </w:tc>
+        <w:tc>
+          <w:tcPr>
+            <w:tcBorders>
+              <w:top w:color="000000" w:space="0" w:sz="5" w:val="single"/>
+              <w:left w:color="000000" w:space="0" w:sz="5" w:val="single"/>
+              <w:bottom w:color="000000" w:space="0" w:sz="5" w:val="single"/>
+              <w:right w:color="000000" w:space="0" w:sz="5" w:val="single"/>
+            </w:tcBorders>
+            <w:tcMar>
+              <w:top w:w="40.0" w:type="dxa"/>
+              <w:left w:w="40.0" w:type="dxa"/>
+              <w:bottom w:w="40.0" w:type="dxa"/>
+              <w:right w:w="40.0" w:type="dxa"/>
+            </w:tcMar>
+          </w:tcPr>
+          <w:p>
+            <w:pPr>
+              <w:widowControl w:val="0"/>
+              <w:spacing w:after="0" w:line="276" w:lineRule="auto"/>
+              <w:jc w:val="left"/>
+              <w:rPr/>
+            </w:pPr>
+            <w:r>
+              <w:rPr>
+                <w:rtl w:val="0"/>
+              </w:rPr>
+              <w:t xml:space="preserve">₹{{kfsData.installmentDetails.installmentSchedule[0].outstandingPrincipal}}</w:t>
+            </w:r>
+          </w:p>
+        </w:tc>
+        <w:tc>
+          <w:tcPr>
+            <w:tcBorders>
+              <w:top w:color="000000" w:space="0" w:sz="5" w:val="single"/>
+              <w:left w:color="000000" w:space="0" w:sz="5" w:val="single"/>
+              <w:bottom w:color="000000" w:space="0" w:sz="5" w:val="single"/>
+              <w:right w:color="000000" w:space="0" w:sz="5" w:val="single"/>
+            </w:tcBorders>
+            <w:tcMar>
+              <w:top w:w="40.0" w:type="dxa"/>
+              <w:left w:w="40.0" w:type="dxa"/>
+              <w:bottom w:w="40.0" w:type="dxa"/>
+              <w:right w:w="40.0" w:type="dxa"/>
+            </w:tcMar>
+          </w:tcPr>
+          <w:p>
+            <w:pPr>
+              <w:widowControl w:val="0"/>
+              <w:spacing w:after="0" w:line="276" w:lineRule="auto"/>
+              <w:jc w:val="left"/>
+              <w:rPr/>
+            </w:pPr>
+            <w:r>
+              <w:rPr>
+                <w:rtl w:val="0"/>
+              </w:rPr>
+              <w:t xml:space="preserve">₹{{kfsData.installmentDetails.installmentSchedule[33].installmentAmount}}</w:t>
+            </w:r>
+          </w:p>
+        </w:tc>
+        <w:tc>
+          <w:tcPr>
+            <w:tcBorders>
+              <w:top w:color="000000" w:space="0" w:sz="5" w:val="single"/>
+              <w:left w:color="000000" w:space="0" w:sz="5" w:val="single"/>
+              <w:bottom w:color="000000" w:space="0" w:sz="5" w:val="single"/>
+              <w:right w:color="000000" w:space="0" w:sz="5" w:val="single"/>
+            </w:tcBorders>
+            <w:tcMar>
+              <w:top w:w="40.0" w:type="dxa"/>
+              <w:left w:w="40.0" w:type="dxa"/>
+              <w:bottom w:w="40.0" w:type="dxa"/>
+              <w:right w:w="40.0" w:type="dxa"/>
+            </w:tcMar>
+          </w:tcPr>
+          <w:p>
+            <w:pPr>
+              <w:widowControl w:val="0"/>
+              <w:spacing w:after="0" w:line="276" w:lineRule="auto"/>
+              <w:jc w:val="left"/>
+              <w:rPr/>
+            </w:pPr>
+            <w:r>
+              <w:rPr>
+                <w:rtl w:val="0"/>
+              </w:rPr>
+              <w:t xml:space="preserve">₹{{kfsData.installmentDetails.installmentSchedule[33].principalPaid}}</w:t>
+            </w:r>
+          </w:p>
+        </w:tc>
+        <w:tc>
+          <w:tcPr>
+            <w:tcBorders>
+              <w:top w:color="000000" w:space="0" w:sz="5" w:val="single"/>
+              <w:left w:color="000000" w:space="0" w:sz="5" w:val="single"/>
+              <w:bottom w:color="000000" w:space="0" w:sz="5" w:val="single"/>
+              <w:right w:color="000000" w:space="0" w:sz="5" w:val="single"/>
+            </w:tcBorders>
+            <w:tcMar>
+              <w:top w:w="40.0" w:type="dxa"/>
+              <w:left w:w="40.0" w:type="dxa"/>
+              <w:bottom w:w="40.0" w:type="dxa"/>
+              <w:right w:w="40.0" w:type="dxa"/>
+            </w:tcMar>
+          </w:tcPr>
+          <w:p>
+            <w:pPr>
+              <w:widowControl w:val="0"/>
+              <w:spacing w:after="0" w:line="276" w:lineRule="auto"/>
+              <w:jc w:val="left"/>
+              <w:rPr/>
+            </w:pPr>
+            <w:r>
+              <w:rPr>
+                <w:rtl w:val="0"/>
+              </w:rPr>
+              <w:t xml:space="preserve">₹{{kfsData.installmentDetails.installmentSchedule[33].interestPaid}}</w:t>
+            </w:r>
+          </w:p>
+        </w:tc>
+        <w:tc>
+          <w:tcPr>
+            <w:tcBorders>
+              <w:top w:color="000000" w:space="0" w:sz="5" w:val="single"/>
+              <w:left w:color="000000" w:space="0" w:sz="5" w:val="single"/>
+              <w:bottom w:color="000000" w:space="0" w:sz="5" w:val="single"/>
+              <w:right w:color="000000" w:space="0" w:sz="5" w:val="single"/>
+            </w:tcBorders>
+            <w:tcMar>
+              <w:top w:w="40.0" w:type="dxa"/>
+              <w:left w:w="40.0" w:type="dxa"/>
+              <w:bottom w:w="40.0" w:type="dxa"/>
+              <w:right w:w="40.0" w:type="dxa"/>
+            </w:tcMar>
+          </w:tcPr>
+          <w:p>
+            <w:pPr>
+              <w:widowControl w:val="0"/>
+              <w:spacing w:after="0" w:line="276" w:lineRule="auto"/>
+              <w:jc w:val="left"/>
+              <w:rPr/>
+            </w:pPr>
+            <w:r>
+              <w:rPr>
+                <w:rtl w:val="0"/>
+              </w:rPr>
+              <w:t xml:space="preserve">₹{{kfsData.installmentDetails.installmentSchedule[33].closingPrincipal}}</w:t>
+            </w:r>
+          </w:p>
+        </w:tc>
+      </w:tr>
+      <w:tr>
+        <w:trPr>
+          <w:cantSplit w:val="0"/>
+          <w:trHeight w:val="315" w:hRule="atLeast"/>
+          <w:tblHeader w:val="0"/>
+        </w:trPr>
+        <w:tc>
+          <w:tcPr>
+            <w:tcBorders>
+              <w:top w:color="000000" w:space="0" w:sz="8" w:val="single"/>
+              <w:left w:color="000000" w:space="0" w:sz="8" w:val="single"/>
+              <w:bottom w:color="000000" w:space="0" w:sz="8" w:val="single"/>
+              <w:right w:color="000000" w:space="0" w:sz="8" w:val="single"/>
+            </w:tcBorders>
+            <w:shd w:fill="ffffff" w:val="clear"/>
+            <w:tcMar>
+              <w:top w:w="40.0" w:type="dxa"/>
+              <w:left w:w="40.0" w:type="dxa"/>
+              <w:bottom w:w="40.0" w:type="dxa"/>
+              <w:right w:w="40.0" w:type="dxa"/>
+            </w:tcMar>
+          </w:tcPr>
+          <w:p>
+            <w:pPr>
+              <w:widowControl w:val="0"/>
+              <w:spacing w:after="0" w:line="276" w:lineRule="auto"/>
+              <w:jc w:val="left"/>
+              <w:rPr/>
+            </w:pPr>
+            <w:r>
+              <w:rPr>
+                <w:rtl w:val="0"/>
+              </w:rPr>
+              <w:t xml:space="preserve">35</w:t>
+            </w:r>
+          </w:p>
+        </w:tc>
+        <w:tc>
+          <w:tcPr>
+            <w:tcBorders>
+              <w:top w:color="000000" w:space="0" w:sz="5" w:val="single"/>
+              <w:left w:color="000000" w:space="0" w:sz="8" w:val="single"/>
+              <w:bottom w:color="000000" w:space="0" w:sz="5" w:val="single"/>
+              <w:right w:color="000000" w:space="0" w:sz="5" w:val="single"/>
+            </w:tcBorders>
+            <w:tcMar>
+              <w:top w:w="40.0" w:type="dxa"/>
+              <w:left w:w="40.0" w:type="dxa"/>
+              <w:bottom w:w="40.0" w:type="dxa"/>
+              <w:right w:w="40.0" w:type="dxa"/>
+            </w:tcMar>
+          </w:tcPr>
+          <w:p>
+            <w:pPr>
+              <w:widowControl w:val="0"/>
+              <w:spacing w:after="0" w:line="276" w:lineRule="auto"/>
+              <w:jc w:val="left"/>
+              <w:rPr/>
+            </w:pPr>
+            <w:r>
+              <w:rPr>
+                <w:rtl w:val="0"/>
+              </w:rPr>
+              <w:t xml:space="preserve">{{installmentSchedule[34].formattedRepaymentDate}}</w:t>
+            </w:r>
+          </w:p>
+        </w:tc>
+        <w:tc>
+          <w:tcPr>
+            <w:tcBorders>
+              <w:top w:color="000000" w:space="0" w:sz="5" w:val="single"/>
+              <w:left w:color="000000" w:space="0" w:sz="5" w:val="single"/>
+              <w:bottom w:color="000000" w:space="0" w:sz="5" w:val="single"/>
+              <w:right w:color="000000" w:space="0" w:sz="5" w:val="single"/>
+            </w:tcBorders>
+            <w:tcMar>
+              <w:top w:w="40.0" w:type="dxa"/>
+              <w:left w:w="40.0" w:type="dxa"/>
+              <w:bottom w:w="40.0" w:type="dxa"/>
+              <w:right w:w="40.0" w:type="dxa"/>
+            </w:tcMar>
+          </w:tcPr>
+          <w:p>
+            <w:pPr>
+              <w:widowControl w:val="0"/>
+              <w:spacing w:after="0" w:line="276" w:lineRule="auto"/>
+              <w:jc w:val="left"/>
+              <w:rPr/>
+            </w:pPr>
+            <w:r>
+              <w:rPr>
+                <w:rtl w:val="0"/>
+              </w:rPr>
+              <w:t xml:space="preserve">₹{{kfsData.installmentDetails.installmentSchedule[0].outstandingPrincipal}}</w:t>
+            </w:r>
+          </w:p>
+        </w:tc>
+        <w:tc>
+          <w:tcPr>
+            <w:tcBorders>
+              <w:top w:color="000000" w:space="0" w:sz="5" w:val="single"/>
+              <w:left w:color="000000" w:space="0" w:sz="5" w:val="single"/>
+              <w:bottom w:color="000000" w:space="0" w:sz="5" w:val="single"/>
+              <w:right w:color="000000" w:space="0" w:sz="5" w:val="single"/>
+            </w:tcBorders>
+            <w:tcMar>
+              <w:top w:w="40.0" w:type="dxa"/>
+              <w:left w:w="40.0" w:type="dxa"/>
+              <w:bottom w:w="40.0" w:type="dxa"/>
+              <w:right w:w="40.0" w:type="dxa"/>
+            </w:tcMar>
+          </w:tcPr>
+          <w:p>
+            <w:pPr>
+              <w:widowControl w:val="0"/>
+              <w:spacing w:after="0" w:line="276" w:lineRule="auto"/>
+              <w:jc w:val="left"/>
+              <w:rPr/>
+            </w:pPr>
+            <w:r>
+              <w:rPr>
+                <w:rtl w:val="0"/>
+              </w:rPr>
+              <w:t xml:space="preserve">₹{{kfsData.installmentDetails.installmentSchedule[34].installmentAmount}}</w:t>
+            </w:r>
+          </w:p>
+        </w:tc>
+        <w:tc>
+          <w:tcPr>
+            <w:tcBorders>
+              <w:top w:color="000000" w:space="0" w:sz="5" w:val="single"/>
+              <w:left w:color="000000" w:space="0" w:sz="5" w:val="single"/>
+              <w:bottom w:color="000000" w:space="0" w:sz="5" w:val="single"/>
+              <w:right w:color="000000" w:space="0" w:sz="5" w:val="single"/>
+            </w:tcBorders>
+            <w:tcMar>
+              <w:top w:w="40.0" w:type="dxa"/>
+              <w:left w:w="40.0" w:type="dxa"/>
+              <w:bottom w:w="40.0" w:type="dxa"/>
+              <w:right w:w="40.0" w:type="dxa"/>
+            </w:tcMar>
+          </w:tcPr>
+          <w:p>
+            <w:pPr>
+              <w:widowControl w:val="0"/>
+              <w:spacing w:after="0" w:line="276" w:lineRule="auto"/>
+              <w:jc w:val="left"/>
+              <w:rPr/>
+            </w:pPr>
+            <w:r>
+              <w:rPr>
+                <w:rtl w:val="0"/>
+              </w:rPr>
+              <w:t xml:space="preserve">₹{{kfsData.installmentDetails.installmentSchedule[34].principalPaid}}</w:t>
+            </w:r>
+          </w:p>
+        </w:tc>
+        <w:tc>
+          <w:tcPr>
+            <w:tcBorders>
+              <w:top w:color="000000" w:space="0" w:sz="5" w:val="single"/>
+              <w:left w:color="000000" w:space="0" w:sz="5" w:val="single"/>
+              <w:bottom w:color="000000" w:space="0" w:sz="5" w:val="single"/>
+              <w:right w:color="000000" w:space="0" w:sz="5" w:val="single"/>
+            </w:tcBorders>
+            <w:tcMar>
+              <w:top w:w="40.0" w:type="dxa"/>
+              <w:left w:w="40.0" w:type="dxa"/>
+              <w:bottom w:w="40.0" w:type="dxa"/>
+              <w:right w:w="40.0" w:type="dxa"/>
+            </w:tcMar>
+          </w:tcPr>
+          <w:p>
+            <w:pPr>
+              <w:widowControl w:val="0"/>
+              <w:spacing w:after="0" w:line="276" w:lineRule="auto"/>
+              <w:jc w:val="left"/>
+              <w:rPr/>
+            </w:pPr>
+            <w:r>
+              <w:rPr>
+                <w:rtl w:val="0"/>
+              </w:rPr>
+              <w:t xml:space="preserve">₹{{kfsData.installmentDetails.installmentSchedule[34].interestPaid}}</w:t>
+            </w:r>
+          </w:p>
+        </w:tc>
+        <w:tc>
+          <w:tcPr>
+            <w:tcBorders>
+              <w:top w:color="000000" w:space="0" w:sz="5" w:val="single"/>
+              <w:left w:color="000000" w:space="0" w:sz="5" w:val="single"/>
+              <w:bottom w:color="000000" w:space="0" w:sz="5" w:val="single"/>
+              <w:right w:color="000000" w:space="0" w:sz="5" w:val="single"/>
+            </w:tcBorders>
+            <w:tcMar>
+              <w:top w:w="40.0" w:type="dxa"/>
+              <w:left w:w="40.0" w:type="dxa"/>
+              <w:bottom w:w="40.0" w:type="dxa"/>
+              <w:right w:w="40.0" w:type="dxa"/>
+            </w:tcMar>
+          </w:tcPr>
+          <w:p>
+            <w:pPr>
+              <w:widowControl w:val="0"/>
+              <w:spacing w:after="0" w:line="276" w:lineRule="auto"/>
+              <w:jc w:val="left"/>
+              <w:rPr/>
+            </w:pPr>
+            <w:r>
+              <w:rPr>
+                <w:rtl w:val="0"/>
+              </w:rPr>
+              <w:t xml:space="preserve">₹{{kfsData.installmentDetails.installmentSchedule[34].closingPrincipal}}</w:t>
+            </w:r>
+          </w:p>
+        </w:tc>
+      </w:tr>
+      <w:tr>
+        <w:trPr>
+          <w:cantSplit w:val="0"/>
+          <w:trHeight w:val="315" w:hRule="atLeast"/>
+          <w:tblHeader w:val="0"/>
+        </w:trPr>
+        <w:tc>
+          <w:tcPr>
+            <w:tcBorders>
+              <w:top w:color="000000" w:space="0" w:sz="8" w:val="single"/>
+              <w:left w:color="000000" w:space="0" w:sz="8" w:val="single"/>
+              <w:bottom w:color="000000" w:space="0" w:sz="8" w:val="single"/>
+              <w:right w:color="000000" w:space="0" w:sz="8" w:val="single"/>
+            </w:tcBorders>
+            <w:shd w:fill="ffffff" w:val="clear"/>
+            <w:tcMar>
+              <w:top w:w="40.0" w:type="dxa"/>
+              <w:left w:w="40.0" w:type="dxa"/>
+              <w:bottom w:w="40.0" w:type="dxa"/>
+              <w:right w:w="40.0" w:type="dxa"/>
+            </w:tcMar>
+          </w:tcPr>
+          <w:p>
+            <w:pPr>
+              <w:widowControl w:val="0"/>
+              <w:spacing w:after="0" w:line="276" w:lineRule="auto"/>
+              <w:jc w:val="left"/>
+              <w:rPr/>
+            </w:pPr>
+            <w:r>
+              <w:rPr>
+                <w:rtl w:val="0"/>
+              </w:rPr>
+              <w:t xml:space="preserve">36</w:t>
+            </w:r>
+          </w:p>
+        </w:tc>
+        <w:tc>
+          <w:tcPr>
+            <w:tcBorders>
+              <w:top w:color="000000" w:space="0" w:sz="5" w:val="single"/>
+              <w:left w:color="000000" w:space="0" w:sz="8" w:val="single"/>
+              <w:bottom w:color="000000" w:space="0" w:sz="5" w:val="single"/>
+              <w:right w:color="000000" w:space="0" w:sz="5" w:val="single"/>
+            </w:tcBorders>
+            <w:tcMar>
+              <w:top w:w="40.0" w:type="dxa"/>
+              <w:left w:w="40.0" w:type="dxa"/>
+              <w:bottom w:w="40.0" w:type="dxa"/>
+              <w:right w:w="40.0" w:type="dxa"/>
+            </w:tcMar>
+          </w:tcPr>
+          <w:p>
+            <w:pPr>
+              <w:widowControl w:val="0"/>
+              <w:spacing w:after="0" w:line="276" w:lineRule="auto"/>
+              <w:jc w:val="left"/>
+              <w:rPr/>
+            </w:pPr>
+            <w:r>
+              <w:rPr>
+                <w:rtl w:val="0"/>
+              </w:rPr>
+              <w:t xml:space="preserve">{{installmentSchedule[35].formattedRepaymentDate}}</w:t>
+            </w:r>
+          </w:p>
+        </w:tc>
+        <w:tc>
+          <w:tcPr>
+            <w:tcBorders>
+              <w:top w:color="000000" w:space="0" w:sz="5" w:val="single"/>
+              <w:left w:color="000000" w:space="0" w:sz="5" w:val="single"/>
+              <w:bottom w:color="000000" w:space="0" w:sz="5" w:val="single"/>
+              <w:right w:color="000000" w:space="0" w:sz="5" w:val="single"/>
+            </w:tcBorders>
+            <w:tcMar>
+              <w:top w:w="40.0" w:type="dxa"/>
+              <w:left w:w="40.0" w:type="dxa"/>
+              <w:bottom w:w="40.0" w:type="dxa"/>
+              <w:right w:w="40.0" w:type="dxa"/>
+            </w:tcMar>
+          </w:tcPr>
+          <w:p>
+            <w:pPr>
+              <w:widowControl w:val="0"/>
+              <w:spacing w:after="0" w:line="276" w:lineRule="auto"/>
+              <w:jc w:val="left"/>
+              <w:rPr/>
+            </w:pPr>
+            <w:r>
+              <w:rPr>
+                <w:rtl w:val="0"/>
+              </w:rPr>
+              <w:t xml:space="preserve">₹{{kfsData.installmentDetails.installmentSchedule[0].outstandingPrincipal}}</w:t>
+            </w:r>
+          </w:p>
+        </w:tc>
+        <w:tc>
+          <w:tcPr>
+            <w:tcBorders>
+              <w:top w:color="000000" w:space="0" w:sz="5" w:val="single"/>
+              <w:left w:color="000000" w:space="0" w:sz="5" w:val="single"/>
+              <w:bottom w:color="000000" w:space="0" w:sz="5" w:val="single"/>
+              <w:right w:color="000000" w:space="0" w:sz="5" w:val="single"/>
+            </w:tcBorders>
+            <w:tcMar>
+              <w:top w:w="40.0" w:type="dxa"/>
+              <w:left w:w="40.0" w:type="dxa"/>
+              <w:bottom w:w="40.0" w:type="dxa"/>
+              <w:right w:w="40.0" w:type="dxa"/>
+            </w:tcMar>
+          </w:tcPr>
+          <w:p>
+            <w:pPr>
+              <w:widowControl w:val="0"/>
+              <w:spacing w:after="0" w:line="276" w:lineRule="auto"/>
+              <w:jc w:val="left"/>
+              <w:rPr/>
+            </w:pPr>
+            <w:r>
+              <w:rPr>
+                <w:rtl w:val="0"/>
+              </w:rPr>
+              <w:t xml:space="preserve">₹{{kfsData.installmentDetails.installmentSchedule[35].installmentAmount}}</w:t>
+            </w:r>
+          </w:p>
+        </w:tc>
+        <w:tc>
+          <w:tcPr>
+            <w:tcBorders>
+              <w:top w:color="000000" w:space="0" w:sz="5" w:val="single"/>
+              <w:left w:color="000000" w:space="0" w:sz="5" w:val="single"/>
+              <w:bottom w:color="000000" w:space="0" w:sz="5" w:val="single"/>
+              <w:right w:color="000000" w:space="0" w:sz="5" w:val="single"/>
+            </w:tcBorders>
+            <w:tcMar>
+              <w:top w:w="40.0" w:type="dxa"/>
+              <w:left w:w="40.0" w:type="dxa"/>
+              <w:bottom w:w="40.0" w:type="dxa"/>
+              <w:right w:w="40.0" w:type="dxa"/>
+            </w:tcMar>
+          </w:tcPr>
+          <w:p>
+            <w:pPr>
+              <w:widowControl w:val="0"/>
+              <w:spacing w:after="0" w:line="276" w:lineRule="auto"/>
+              <w:jc w:val="left"/>
+              <w:rPr/>
+            </w:pPr>
+            <w:r>
+              <w:rPr>
+                <w:rtl w:val="0"/>
+              </w:rPr>
+              <w:t xml:space="preserve">₹{{kfsData.installmentDetails.installmentSchedule[35].principalPaid}}</w:t>
+            </w:r>
+          </w:p>
+        </w:tc>
+        <w:tc>
+          <w:tcPr>
+            <w:tcBorders>
+              <w:top w:color="000000" w:space="0" w:sz="5" w:val="single"/>
+              <w:left w:color="000000" w:space="0" w:sz="5" w:val="single"/>
+              <w:bottom w:color="000000" w:space="0" w:sz="5" w:val="single"/>
+              <w:right w:color="000000" w:space="0" w:sz="5" w:val="single"/>
+            </w:tcBorders>
+            <w:tcMar>
+              <w:top w:w="40.0" w:type="dxa"/>
+              <w:left w:w="40.0" w:type="dxa"/>
+              <w:bottom w:w="40.0" w:type="dxa"/>
+              <w:right w:w="40.0" w:type="dxa"/>
+            </w:tcMar>
+          </w:tcPr>
+          <w:p>
+            <w:pPr>
+              <w:widowControl w:val="0"/>
+              <w:spacing w:after="0" w:line="276" w:lineRule="auto"/>
+              <w:jc w:val="left"/>
+              <w:rPr/>
+            </w:pPr>
+            <w:r>
+              <w:rPr>
+                <w:rtl w:val="0"/>
+              </w:rPr>
+              <w:t xml:space="preserve">₹{{kfsData.installmentDetails.installmentSchedule[35].interestPaid}}</w:t>
+            </w:r>
+          </w:p>
+        </w:tc>
+        <w:tc>
+          <w:tcPr>
+            <w:tcBorders>
+              <w:top w:color="000000" w:space="0" w:sz="5" w:val="single"/>
+              <w:left w:color="000000" w:space="0" w:sz="5" w:val="single"/>
+              <w:bottom w:color="000000" w:space="0" w:sz="5" w:val="single"/>
+              <w:right w:color="000000" w:space="0" w:sz="5" w:val="single"/>
+            </w:tcBorders>
+            <w:tcMar>
+              <w:top w:w="40.0" w:type="dxa"/>
+              <w:left w:w="40.0" w:type="dxa"/>
+              <w:bottom w:w="40.0" w:type="dxa"/>
+              <w:right w:w="40.0" w:type="dxa"/>
+            </w:tcMar>
+          </w:tcPr>
+          <w:p>
+            <w:pPr>
+              <w:widowControl w:val="0"/>
+              <w:spacing w:after="0" w:line="276" w:lineRule="auto"/>
+              <w:jc w:val="left"/>
+              <w:rPr/>
+            </w:pPr>
+            <w:r>
+              <w:rPr>
+                <w:rtl w:val="0"/>
+              </w:rPr>
+              <w:t xml:space="preserve">₹{{kfsData.installmentDetails.installmentSchedule[35].closingPrincipal}}</w:t>
+            </w:r>
+          </w:p>
+        </w:tc>
+      </w:tr>
+      <w:tr>
+        <w:trPr>
+          <w:cantSplit w:val="0"/>
+          <w:trHeight w:val="315" w:hRule="atLeast"/>
+          <w:tblHeader w:val="0"/>
+        </w:trPr>
+        <w:tc>
+          <w:tcPr>
+            <w:tcBorders>
+              <w:top w:color="000000" w:space="0" w:sz="8" w:val="single"/>
+              <w:left w:color="000000" w:space="0" w:sz="8" w:val="single"/>
+              <w:bottom w:color="000000" w:space="0" w:sz="8" w:val="single"/>
+              <w:right w:color="000000" w:space="0" w:sz="8" w:val="single"/>
+            </w:tcBorders>
+            <w:shd w:fill="ffffff" w:val="clear"/>
+            <w:tcMar>
+              <w:top w:w="40.0" w:type="dxa"/>
+              <w:left w:w="40.0" w:type="dxa"/>
+              <w:bottom w:w="40.0" w:type="dxa"/>
+              <w:right w:w="40.0" w:type="dxa"/>
+            </w:tcMar>
+          </w:tcPr>
+          <w:p>
+            <w:pPr>
+              <w:widowControl w:val="0"/>
+              <w:spacing w:after="0" w:line="276" w:lineRule="auto"/>
+              <w:jc w:val="left"/>
+              <w:rPr/>
+            </w:pPr>
+            <w:r>
+              <w:rPr>
+                <w:rtl w:val="0"/>
+              </w:rPr>
               <w:t xml:space="preserve">Total</w:t>
             </w:r>
           </w:p>
@@ -16216,7 +17524,7 @@
 
 <file path=word/commentsExtended.xml><?xml version="1.0" encoding="utf-8"?>
 <w15:commentsEx xmlns:mc="http://schemas.openxmlformats.org/markup-compatibility/2006" xmlns:o="urn:schemas-microsoft-com:office:office" xmlns:r="http://schemas.openxmlformats.org/officeDocument/2006/relationships" xmlns:m="http://schemas.openxmlformats.org/officeDocument/2006/math" xmlns:v="urn:schemas-microsoft-com:vml" xmlns:wp="http://schemas.openxmlformats.org/drawingml/2006/wordprocessingDrawing" xmlns:w10="urn:schemas-microsoft-com:office:word" xmlns:w="http://schemas.openxmlformats.org/wordprocessingml/2006/main" xmlns:wne="http://schemas.microsoft.com/office/word/2006/wordml" xmlns:sl="http://schemas.openxmlformats.org/schemaLibrary/2006/main" xmlns:a="http://schemas.openxmlformats.org/drawingml/2006/main" xmlns:pic="http://schemas.openxmlformats.org/drawingml/2006/picture" xmlns:c="http://schemas.openxmlformats.org/drawingml/2006/chart" xmlns:lc="http://schemas.openxmlformats.org/drawingml/2006/lockedCanvas" xmlns:dgm="http://schemas.openxmlformats.org/drawingml/2006/diagram" xmlns:wps="http://schemas.microsoft.com/office/word/2010/wordprocessingShape" xmlns:wpg="http://schemas.microsoft.com/office/word/2010/wordprocessingGroup" xmlns:w14="http://schemas.microsoft.com/office/word/2010/wordml" xmlns:w15="http://schemas.microsoft.com/office/word/2012/wordml" xmlns:w16="http://schemas.microsoft.com/office/word/2018/wordml" xmlns:w16cex="http://schemas.microsoft.com/office/word/2018/wordml/cex" xmlns:w16cid="http://schemas.microsoft.com/office/word/2016/wordml/cid" xmlns="http://schemas.microsoft.com/office/tasks/2019/documenttasks" xmlns:cr="http://schemas.microsoft.com/office/comments/2020/reactions">
-  <w15:commentEx w15:paraId="00000422" w15:done="0"/>
+  <w15:commentEx w15:paraId="0000044C" w15:done="0"/>
 </w15:commentsEx>
 </file>
 
@@ -16368,12 +17676,12 @@
         <wp:inline distB="114300" distT="114300" distL="114300" distR="114300">
           <wp:extent cx="5943600" cy="317500"/>
           <wp:effectExtent b="0" l="0" r="0" t="0"/>
-          <wp:docPr id="8" name="image3.png"/>
+          <wp:docPr id="8" name="image2.png"/>
           <a:graphic>
             <a:graphicData uri="http://schemas.openxmlformats.org/drawingml/2006/picture">
               <pic:pic>
                 <pic:nvPicPr>
-                  <pic:cNvPr id="0" name="image3.png"/>
+                  <pic:cNvPr id="0" name="image2.png"/>
                   <pic:cNvPicPr preferRelativeResize="0"/>
                 </pic:nvPicPr>
                 <pic:blipFill>
@@ -16419,12 +17727,12 @@
         <wp:inline distB="114300" distT="114300" distL="114300" distR="114300">
           <wp:extent cx="914400" cy="630936"/>
           <wp:effectExtent b="0" l="0" r="0" t="0"/>
-          <wp:docPr id="5" name="image2.png"/>
+          <wp:docPr id="5" name="image3.png"/>
           <a:graphic>
             <a:graphicData uri="http://schemas.openxmlformats.org/drawingml/2006/picture">
               <pic:pic>
                 <pic:nvPicPr>
-                  <pic:cNvPr id="0" name="image2.png"/>
+                  <pic:cNvPr id="0" name="image3.png"/>
                   <pic:cNvPicPr preferRelativeResize="0"/>
                 </pic:nvPicPr>
                 <pic:blipFill>
@@ -16470,12 +17778,12 @@
         <wp:inline distB="114300" distT="114300" distL="114300" distR="114300">
           <wp:extent cx="914400" cy="640080"/>
           <wp:effectExtent b="0" l="0" r="0" t="0"/>
-          <wp:docPr id="7" name="image2.png"/>
+          <wp:docPr id="7" name="image3.png"/>
           <a:graphic>
             <a:graphicData uri="http://schemas.openxmlformats.org/drawingml/2006/picture">
               <pic:pic>
                 <pic:nvPicPr>
-                  <pic:cNvPr id="0" name="image2.png"/>
+                  <pic:cNvPr id="0" name="image3.png"/>
                   <pic:cNvPicPr preferRelativeResize="0"/>
                 </pic:nvPicPr>
                 <pic:blipFill>

</xml_diff>